<commit_message>
Added Chapter 5 weblinks
</commit_message>
<xml_diff>
--- a/weblinks.docx
+++ b/weblinks.docx
@@ -446,6 +446,649 @@
     </w:p>
     <w:p>
       <w:pPr>
+        <w:pStyle w:val="TextBody"/>
+        <w:rPr/>
+      </w:pPr>
+      <w:r>
+        <w:rPr/>
+      </w:r>
+    </w:p>
+    <w:p>
+      <w:pPr>
+        <w:pStyle w:val="TextBody"/>
+        <w:numPr>
+          <w:ilvl w:val="0"/>
+          <w:numId w:val="3"/>
+        </w:numPr>
+        <w:overflowPunct w:val="true"/>
+        <w:spacing w:lineRule="auto" w:line="259" w:before="87" w:after="120"/>
+        <w:ind w:left="0" w:right="-62" w:hanging="0"/>
+        <w:rPr/>
+      </w:pPr>
+      <w:r>
+        <w:rPr>
+          <w:rFonts w:eastAsia="WenQuanYi Micro Hei" w:cs="Lohit Devanagari" w:ascii="Liberation Sans" w:hAnsi="Liberation Sans"/>
+          <w:b/>
+          <w:bCs/>
+          <w:color w:val="00000A"/>
+          <w:kern w:val="2"/>
+          <w:sz w:val="36"/>
+          <w:szCs w:val="36"/>
+          <w:lang w:val="en-US" w:eastAsia="zh-CN" w:bidi="hi-IN"/>
+        </w:rPr>
+        <w:t>Chapter 5</w:t>
+      </w:r>
+      <w:r>
+        <w:rPr>
+          <w:rFonts w:cs="Arial" w:ascii="Arial" w:hAnsi="Arial"/>
+          <w:b/>
+          <w:bCs/>
+          <w:color w:val="auto"/>
+          <w:w w:val="110"/>
+          <w:sz w:val="16"/>
+          <w:szCs w:val="16"/>
+        </w:rPr>
+        <w:tab/>
+        <w:t>Description</w:t>
+      </w:r>
+    </w:p>
+    <w:p>
+      <w:pPr>
+        <w:pStyle w:val="TableParagraph"/>
+        <w:numPr>
+          <w:ilvl w:val="0"/>
+          <w:numId w:val="3"/>
+        </w:numPr>
+        <w:overflowPunct w:val="true"/>
+        <w:spacing w:before="93" w:after="0"/>
+        <w:ind w:left="89" w:right="141" w:hanging="0"/>
+        <w:rPr/>
+      </w:pPr>
+      <w:hyperlink r:id="rId13">
+        <w:r>
+          <w:rPr>
+            <w:rStyle w:val="InternetLink"/>
+            <w:rFonts w:cs="Courier New" w:ascii="Courier New" w:hAnsi="Courier New"/>
+            <w:color w:val="auto"/>
+            <w:sz w:val="16"/>
+            <w:u w:val="none"/>
+          </w:rPr>
+          <w:t>https://en.wikipedia.org/wiki/Password_cracking</w:t>
+        </w:r>
+      </w:hyperlink>
+      <w:r>
+        <w:rPr>
+          <w:rStyle w:val="InternetLink"/>
+          <w:rFonts w:cs="Courier New" w:ascii="Courier New" w:hAnsi="Courier New"/>
+          <w:color w:val="auto"/>
+          <w:sz w:val="16"/>
+          <w:u w:val="none"/>
+        </w:rPr>
+        <w:t xml:space="preserve"> </w:t>
+      </w:r>
+    </w:p>
+    <w:p>
+      <w:pPr>
+        <w:pStyle w:val="TableParagraph"/>
+        <w:numPr>
+          <w:ilvl w:val="0"/>
+          <w:numId w:val="3"/>
+        </w:numPr>
+        <w:overflowPunct w:val="true"/>
+        <w:spacing w:before="93" w:after="0"/>
+        <w:ind w:left="89" w:right="141" w:hanging="0"/>
+        <w:rPr/>
+      </w:pPr>
+      <w:hyperlink r:id="rId14">
+        <w:r>
+          <w:rPr>
+            <w:rStyle w:val="InternetLink"/>
+          </w:rPr>
+          <w:t xml:space="preserve">https://www.makeuseof.com/tag/5-common-tactics-hack-passwords/ </w:t>
+        </w:r>
+      </w:hyperlink>
+    </w:p>
+    <w:p>
+      <w:pPr>
+        <w:pStyle w:val="TableParagraph"/>
+        <w:overflowPunct w:val="true"/>
+        <w:spacing w:lineRule="auto" w:line="247" w:before="68" w:after="0"/>
+        <w:ind w:left="195" w:right="121" w:hanging="0"/>
+        <w:rPr>
+          <w:w w:val="90"/>
+        </w:rPr>
+      </w:pPr>
+      <w:r>
+        <w:rPr>
+          <w:rFonts w:eastAsia="WenQuanYi Micro Hei" w:cs="Lohit Devanagari" w:ascii="Liberation Serif" w:hAnsi="Liberation Serif"/>
+          <w:color w:val="00000A"/>
+          <w:kern w:val="2"/>
+          <w:sz w:val="24"/>
+          <w:szCs w:val="24"/>
+          <w:lang w:val="en-US" w:eastAsia="zh-CN" w:bidi="hi-IN"/>
+        </w:rPr>
+      </w:r>
+    </w:p>
+    <w:p>
+      <w:pPr>
+        <w:pStyle w:val="TableParagraph"/>
+        <w:overflowPunct w:val="true"/>
+        <w:spacing w:lineRule="auto" w:line="247" w:before="68" w:after="0"/>
+        <w:ind w:left="195" w:right="121" w:hanging="0"/>
+        <w:rPr>
+          <w:rFonts w:ascii="Liberation Serif" w:hAnsi="Liberation Serif" w:eastAsia="WenQuanYi Micro Hei" w:cs="Lohit Devanagari"/>
+          <w:color w:val="00000A"/>
+          <w:kern w:val="2"/>
+          <w:sz w:val="24"/>
+          <w:szCs w:val="24"/>
+          <w:lang w:val="en-US" w:eastAsia="zh-CN" w:bidi="hi-IN"/>
+        </w:rPr>
+      </w:pPr>
+      <w:r>
+        <w:rPr>
+          <w:rFonts w:eastAsia="WenQuanYi Micro Hei" w:cs="Lohit Devanagari" w:ascii="Liberation Serif" w:hAnsi="Liberation Serif"/>
+          <w:color w:val="00000A"/>
+          <w:w w:val="90"/>
+          <w:kern w:val="2"/>
+          <w:sz w:val="24"/>
+          <w:szCs w:val="24"/>
+          <w:lang w:val="en-US" w:eastAsia="zh-CN" w:bidi="hi-IN"/>
+        </w:rPr>
+        <w:t xml:space="preserve">The </w:t>
+      </w:r>
+      <w:r>
+        <w:rPr>
+          <w:rFonts w:eastAsia="WenQuanYi Micro Hei" w:cs="Lohit Devanagari" w:ascii="Liberation Serif" w:hAnsi="Liberation Serif"/>
+          <w:color w:val="00000A"/>
+          <w:w w:val="90"/>
+          <w:kern w:val="2"/>
+          <w:sz w:val="24"/>
+          <w:szCs w:val="24"/>
+          <w:lang w:val="en-US" w:eastAsia="zh-CN" w:bidi="hi-IN"/>
+        </w:rPr>
+        <w:t xml:space="preserve">above </w:t>
+      </w:r>
+      <w:r>
+        <w:rPr>
+          <w:rFonts w:eastAsia="WenQuanYi Micro Hei" w:cs="Lohit Devanagari" w:ascii="Liberation Serif" w:hAnsi="Liberation Serif"/>
+          <w:color w:val="00000A"/>
+          <w:w w:val="90"/>
+          <w:kern w:val="2"/>
+          <w:sz w:val="24"/>
+          <w:szCs w:val="24"/>
+          <w:lang w:val="en-US" w:eastAsia="zh-CN" w:bidi="hi-IN"/>
+        </w:rPr>
+        <w:t xml:space="preserve">2 </w:t>
+      </w:r>
+      <w:r>
+        <w:rPr>
+          <w:rFonts w:eastAsia="WenQuanYi Micro Hei" w:cs="Lohit Devanagari" w:ascii="Liberation Serif" w:hAnsi="Liberation Serif"/>
+          <w:color w:val="00000A"/>
+          <w:w w:val="90"/>
+          <w:kern w:val="2"/>
+          <w:sz w:val="24"/>
+          <w:szCs w:val="24"/>
+          <w:lang w:val="en-US" w:eastAsia="zh-CN" w:bidi="hi-IN"/>
+        </w:rPr>
+        <w:t>websites describe some of the most commonly used methods to hack passwords.</w:t>
+      </w:r>
+    </w:p>
+    <w:p>
+      <w:pPr>
+        <w:pStyle w:val="TableParagraph"/>
+        <w:numPr>
+          <w:ilvl w:val="0"/>
+          <w:numId w:val="3"/>
+        </w:numPr>
+        <w:overflowPunct w:val="true"/>
+        <w:spacing w:before="93" w:after="0"/>
+        <w:ind w:left="89" w:right="141" w:hanging="0"/>
+        <w:rPr>
+          <w:rStyle w:val="InternetLink"/>
+          <w:rFonts w:ascii="Courier New" w:hAnsi="Courier New" w:cs="Courier New"/>
+          <w:color w:val="auto"/>
+          <w:sz w:val="16"/>
+          <w:u w:val="none"/>
+        </w:rPr>
+      </w:pPr>
+      <w:hyperlink r:id="rId15">
+        <w:r>
+          <w:rPr/>
+        </w:r>
+      </w:hyperlink>
+    </w:p>
+    <w:p>
+      <w:pPr>
+        <w:pStyle w:val="TableParagraph"/>
+        <w:numPr>
+          <w:ilvl w:val="0"/>
+          <w:numId w:val="3"/>
+        </w:numPr>
+        <w:overflowPunct w:val="true"/>
+        <w:spacing w:before="93" w:after="0"/>
+        <w:ind w:left="89" w:right="141" w:hanging="0"/>
+        <w:rPr/>
+      </w:pPr>
+      <w:hyperlink r:id="rId16">
+        <w:r>
+          <w:rPr>
+            <w:rStyle w:val="InternetLink"/>
+            <w:rFonts w:cs="Courier New" w:ascii="Courier New" w:hAnsi="Courier New"/>
+            <w:color w:val="auto"/>
+            <w:sz w:val="16"/>
+            <w:u w:val="none"/>
+          </w:rPr>
+          <w:t>http://web.cs.du.edu/~mitchell/forensics/information/pass_crack.html</w:t>
+        </w:r>
+      </w:hyperlink>
+      <w:r>
+        <w:rPr>
+          <w:rStyle w:val="InternetLink"/>
+          <w:rFonts w:cs="Courier New" w:ascii="Courier New" w:hAnsi="Courier New"/>
+          <w:color w:val="auto"/>
+          <w:sz w:val="16"/>
+          <w:u w:val="none"/>
+        </w:rPr>
+        <w:t xml:space="preserve"> </w:t>
+      </w:r>
+    </w:p>
+    <w:p>
+      <w:pPr>
+        <w:pStyle w:val="TableParagraph"/>
+        <w:numPr>
+          <w:ilvl w:val="0"/>
+          <w:numId w:val="3"/>
+        </w:numPr>
+        <w:overflowPunct w:val="true"/>
+        <w:spacing w:before="93" w:after="0"/>
+        <w:ind w:left="89" w:right="141" w:hanging="0"/>
+        <w:rPr>
+          <w:rStyle w:val="InternetLink"/>
+          <w:rFonts w:ascii="Liberation Serif" w:hAnsi="Liberation Serif" w:eastAsia="WenQuanYi Micro Hei" w:cs="Lohit Devanagari"/>
+          <w:color w:val="00000A"/>
+          <w:w w:val="90"/>
+          <w:kern w:val="2"/>
+          <w:sz w:val="24"/>
+          <w:szCs w:val="24"/>
+          <w:u w:val="none"/>
+          <w:lang w:val="en-US" w:eastAsia="zh-CN" w:bidi="hi-IN"/>
+        </w:rPr>
+      </w:pPr>
+      <w:r>
+        <w:rPr/>
+      </w:r>
+    </w:p>
+    <w:p>
+      <w:pPr>
+        <w:pStyle w:val="TableParagraph"/>
+        <w:numPr>
+          <w:ilvl w:val="0"/>
+          <w:numId w:val="3"/>
+        </w:numPr>
+        <w:overflowPunct w:val="true"/>
+        <w:spacing w:before="93" w:after="0"/>
+        <w:ind w:left="89" w:right="141" w:hanging="0"/>
+        <w:rPr/>
+      </w:pPr>
+      <w:r>
+        <w:rPr>
+          <w:rStyle w:val="InternetLink"/>
+          <w:rFonts w:eastAsia="WenQuanYi Micro Hei" w:cs="Lohit Devanagari" w:ascii="Liberation Serif" w:hAnsi="Liberation Serif"/>
+          <w:color w:val="00000A"/>
+          <w:w w:val="90"/>
+          <w:kern w:val="2"/>
+          <w:sz w:val="24"/>
+          <w:szCs w:val="24"/>
+          <w:u w:val="none"/>
+          <w:lang w:val="en-US" w:eastAsia="zh-CN" w:bidi="hi-IN"/>
+        </w:rPr>
+        <w:t>This website describes commonly used techniques to crack passwords and analysis of password</w:t>
+      </w:r>
+      <w:r>
+        <w:rPr>
+          <w:rStyle w:val="InternetLink"/>
+          <w:rFonts w:eastAsia="WenQuanYi Micro Hei" w:cs="Lohit Devanagari" w:ascii="Liberation Serif" w:hAnsi="Liberation Serif"/>
+          <w:color w:val="00000A"/>
+          <w:w w:val="90"/>
+          <w:kern w:val="2"/>
+          <w:sz w:val="24"/>
+          <w:szCs w:val="24"/>
+          <w:u w:val="none"/>
+          <w:lang w:val="en-US" w:eastAsia="zh-CN" w:bidi="hi-IN"/>
+        </w:rPr>
+        <w:t>s.</w:t>
+      </w:r>
+      <w:r>
+        <w:rPr>
+          <w:rStyle w:val="InternetLink"/>
+          <w:rFonts w:cs="Courier New" w:ascii="Courier New" w:hAnsi="Courier New"/>
+          <w:color w:val="auto"/>
+          <w:sz w:val="16"/>
+          <w:u w:val="none"/>
+        </w:rPr>
+        <w:tab/>
+      </w:r>
+      <w:r>
+        <w:rPr>
+          <w:color w:val="auto"/>
+          <w:w w:val="90"/>
+          <w:sz w:val="20"/>
+          <w:szCs w:val="20"/>
+        </w:rPr>
+        <w:t>This website describes commonly used</w:t>
+      </w:r>
+    </w:p>
+    <w:p>
+      <w:pPr>
+        <w:pStyle w:val="TableParagraph"/>
+        <w:numPr>
+          <w:ilvl w:val="0"/>
+          <w:numId w:val="3"/>
+        </w:numPr>
+        <w:overflowPunct w:val="true"/>
+        <w:spacing w:before="93" w:after="0"/>
+        <w:ind w:left="89" w:right="141" w:hanging="0"/>
+        <w:rPr>
+          <w:rStyle w:val="InternetLink"/>
+          <w:rFonts w:ascii="Courier New" w:hAnsi="Courier New" w:cs="Courier New"/>
+          <w:color w:val="auto"/>
+          <w:sz w:val="16"/>
+          <w:u w:val="none"/>
+        </w:rPr>
+      </w:pPr>
+      <w:r>
+        <w:fldChar w:fldCharType="begin"/>
+      </w:r>
+      <w:r>
+        <w:rPr/>
+        <w:instrText> HYPERLINK "http://resources.infosecinstitute.com/10-popular-password-cracking-tools/" \l "gref"</w:instrText>
+      </w:r>
+      <w:r>
+        <w:rPr/>
+        <w:fldChar w:fldCharType="separate"/>
+      </w:r>
+      <w:r>
+        <w:rPr/>
+      </w:r>
+      <w:r>
+        <w:rPr/>
+        <w:fldChar w:fldCharType="end"/>
+      </w:r>
+    </w:p>
+    <w:p>
+      <w:pPr>
+        <w:pStyle w:val="TableParagraph"/>
+        <w:numPr>
+          <w:ilvl w:val="0"/>
+          <w:numId w:val="3"/>
+        </w:numPr>
+        <w:overflowPunct w:val="true"/>
+        <w:spacing w:before="93" w:after="0"/>
+        <w:ind w:left="89" w:right="141" w:hanging="0"/>
+        <w:rPr/>
+      </w:pPr>
+      <w:r>
+        <w:fldChar w:fldCharType="begin"/>
+      </w:r>
+      <w:r>
+        <w:rPr>
+          <w:rStyle w:val="InternetLink"/>
+          <w:sz w:val="16"/>
+          <w:u w:val="none"/>
+          <w:rFonts w:cs="Courier New" w:ascii="Courier New" w:hAnsi="Courier New"/>
+        </w:rPr>
+        <w:instrText> HYPERLINK "http://resources.infosecinstitute.com/10-popular-password-cracking-tools/" \l "gref"</w:instrText>
+      </w:r>
+      <w:r>
+        <w:rPr>
+          <w:rStyle w:val="InternetLink"/>
+          <w:sz w:val="16"/>
+          <w:u w:val="none"/>
+          <w:rFonts w:cs="Courier New" w:ascii="Courier New" w:hAnsi="Courier New"/>
+        </w:rPr>
+        <w:fldChar w:fldCharType="separate"/>
+      </w:r>
+      <w:r>
+        <w:rPr>
+          <w:rStyle w:val="InternetLink"/>
+          <w:rFonts w:cs="Courier New" w:ascii="Courier New" w:hAnsi="Courier New"/>
+          <w:color w:val="auto"/>
+          <w:sz w:val="16"/>
+          <w:u w:val="none"/>
+        </w:rPr>
+        <w:t>http://resources.infosecinstitute.com/10-popular-password-cracking-tools/#gref</w:t>
+      </w:r>
+      <w:r>
+        <w:rPr>
+          <w:rStyle w:val="InternetLink"/>
+          <w:sz w:val="16"/>
+          <w:u w:val="none"/>
+          <w:rFonts w:cs="Courier New" w:ascii="Courier New" w:hAnsi="Courier New"/>
+        </w:rPr>
+        <w:fldChar w:fldCharType="end"/>
+      </w:r>
+      <w:r>
+        <w:rPr>
+          <w:rStyle w:val="InternetLink"/>
+          <w:rFonts w:cs="Courier New" w:ascii="Courier New" w:hAnsi="Courier New"/>
+          <w:color w:val="auto"/>
+          <w:sz w:val="16"/>
+          <w:u w:val="none"/>
+        </w:rPr>
+        <w:t xml:space="preserve"> </w:t>
+      </w:r>
+    </w:p>
+    <w:p>
+      <w:pPr>
+        <w:pStyle w:val="TableParagraph"/>
+        <w:numPr>
+          <w:ilvl w:val="0"/>
+          <w:numId w:val="3"/>
+        </w:numPr>
+        <w:overflowPunct w:val="true"/>
+        <w:spacing w:before="93" w:after="0"/>
+        <w:ind w:left="89" w:right="141" w:hanging="0"/>
+        <w:rPr>
+          <w:rStyle w:val="InternetLink"/>
+          <w:rFonts w:ascii="Liberation Serif" w:hAnsi="Liberation Serif" w:eastAsia="WenQuanYi Micro Hei" w:cs="Lohit Devanagari"/>
+          <w:color w:val="00000A"/>
+          <w:spacing w:val="-2"/>
+          <w:w w:val="90"/>
+          <w:kern w:val="2"/>
+          <w:sz w:val="24"/>
+          <w:szCs w:val="24"/>
+          <w:u w:val="none"/>
+          <w:lang w:val="en-US" w:eastAsia="zh-CN" w:bidi="hi-IN"/>
+        </w:rPr>
+      </w:pPr>
+      <w:r>
+        <w:rPr/>
+      </w:r>
+    </w:p>
+    <w:p>
+      <w:pPr>
+        <w:pStyle w:val="TableParagraph"/>
+        <w:numPr>
+          <w:ilvl w:val="0"/>
+          <w:numId w:val="3"/>
+        </w:numPr>
+        <w:overflowPunct w:val="true"/>
+        <w:spacing w:before="93" w:after="0"/>
+        <w:ind w:left="89" w:right="141" w:hanging="0"/>
+        <w:rPr/>
+      </w:pPr>
+      <w:r>
+        <w:rPr>
+          <w:rStyle w:val="InternetLink"/>
+          <w:rFonts w:eastAsia="WenQuanYi Micro Hei" w:cs="Lohit Devanagari" w:ascii="Liberation Serif" w:hAnsi="Liberation Serif"/>
+          <w:color w:val="00000A"/>
+          <w:spacing w:val="-2"/>
+          <w:w w:val="90"/>
+          <w:kern w:val="2"/>
+          <w:sz w:val="24"/>
+          <w:szCs w:val="24"/>
+          <w:u w:val="none"/>
+          <w:lang w:val="en-US" w:eastAsia="zh-CN" w:bidi="hi-IN"/>
+        </w:rPr>
+        <w:t>This website describes the ten most popular tools for cracking passwords.</w:t>
+      </w:r>
+      <w:r>
+        <w:rPr>
+          <w:rStyle w:val="InternetLink"/>
+          <w:rFonts w:cs="Courier New" w:ascii="Courier New" w:hAnsi="Courier New"/>
+          <w:color w:val="auto"/>
+          <w:sz w:val="16"/>
+          <w:u w:val="none"/>
+        </w:rPr>
+        <w:tab/>
+      </w:r>
+      <w:r>
+        <w:rPr>
+          <w:color w:val="231F20"/>
+          <w:spacing w:val="-2"/>
+          <w:w w:val="90"/>
+          <w:sz w:val="20"/>
+          <w:szCs w:val="20"/>
+        </w:rPr>
+        <w:t xml:space="preserve">This website describes the ten most popular tools </w:t>
+      </w:r>
+    </w:p>
+    <w:p>
+      <w:pPr>
+        <w:pStyle w:val="TableParagraph"/>
+        <w:numPr>
+          <w:ilvl w:val="0"/>
+          <w:numId w:val="3"/>
+        </w:numPr>
+        <w:overflowPunct w:val="true"/>
+        <w:spacing w:before="93" w:after="0"/>
+        <w:ind w:left="89" w:right="141" w:hanging="0"/>
+        <w:rPr>
+          <w:rStyle w:val="InternetLink"/>
+          <w:rFonts w:ascii="Courier New" w:hAnsi="Courier New" w:cs="Courier New"/>
+          <w:color w:val="auto"/>
+          <w:sz w:val="16"/>
+          <w:u w:val="none"/>
+        </w:rPr>
+      </w:pPr>
+      <w:hyperlink r:id="rId17">
+        <w:r>
+          <w:rPr/>
+        </w:r>
+      </w:hyperlink>
+    </w:p>
+    <w:p>
+      <w:pPr>
+        <w:pStyle w:val="TableParagraph"/>
+        <w:numPr>
+          <w:ilvl w:val="0"/>
+          <w:numId w:val="3"/>
+        </w:numPr>
+        <w:overflowPunct w:val="true"/>
+        <w:spacing w:before="93" w:after="0"/>
+        <w:ind w:left="89" w:right="141" w:hanging="0"/>
+        <w:rPr/>
+      </w:pPr>
+      <w:hyperlink r:id="rId18">
+        <w:r>
+          <w:rPr>
+            <w:rStyle w:val="InternetLink"/>
+            <w:rFonts w:cs="Courier New" w:ascii="Courier New" w:hAnsi="Courier New"/>
+            <w:color w:val="auto"/>
+            <w:sz w:val="16"/>
+            <w:u w:val="none"/>
+          </w:rPr>
+          <w:t>https://unix.stackexchange.com/questions/189240/file-with-permissions-s-l</w:t>
+        </w:r>
+      </w:hyperlink>
+      <w:r>
+        <w:rPr>
+          <w:rStyle w:val="InternetLink"/>
+          <w:rFonts w:cs="Courier New" w:ascii="Courier New" w:hAnsi="Courier New"/>
+          <w:color w:val="auto"/>
+          <w:sz w:val="16"/>
+          <w:u w:val="none"/>
+        </w:rPr>
+        <w:t xml:space="preserve"> </w:t>
+      </w:r>
+    </w:p>
+    <w:p>
+      <w:pPr>
+        <w:pStyle w:val="TableParagraph"/>
+        <w:numPr>
+          <w:ilvl w:val="0"/>
+          <w:numId w:val="3"/>
+        </w:numPr>
+        <w:overflowPunct w:val="true"/>
+        <w:spacing w:before="93" w:after="0"/>
+        <w:ind w:left="89" w:right="141" w:hanging="0"/>
+        <w:rPr>
+          <w:rStyle w:val="InternetLink"/>
+          <w:rFonts w:ascii="Liberation Serif" w:hAnsi="Liberation Serif" w:eastAsia="WenQuanYi Micro Hei" w:cs="Lohit Devanagari"/>
+          <w:color w:val="00000A"/>
+          <w:spacing w:val="-2"/>
+          <w:w w:val="90"/>
+          <w:kern w:val="2"/>
+          <w:sz w:val="24"/>
+          <w:szCs w:val="24"/>
+          <w:u w:val="none"/>
+          <w:lang w:val="en-US" w:eastAsia="zh-CN" w:bidi="hi-IN"/>
+        </w:rPr>
+      </w:pPr>
+      <w:r>
+        <w:rPr/>
+      </w:r>
+    </w:p>
+    <w:p>
+      <w:pPr>
+        <w:pStyle w:val="TableParagraph"/>
+        <w:numPr>
+          <w:ilvl w:val="0"/>
+          <w:numId w:val="3"/>
+        </w:numPr>
+        <w:overflowPunct w:val="true"/>
+        <w:spacing w:before="93" w:after="0"/>
+        <w:ind w:left="89" w:right="141" w:hanging="0"/>
+        <w:rPr/>
+      </w:pPr>
+      <w:r>
+        <w:rPr>
+          <w:rStyle w:val="InternetLink"/>
+          <w:rFonts w:eastAsia="WenQuanYi Micro Hei" w:cs="Lohit Devanagari" w:ascii="Liberation Serif" w:hAnsi="Liberation Serif"/>
+          <w:color w:val="00000A"/>
+          <w:spacing w:val="-2"/>
+          <w:w w:val="90"/>
+          <w:kern w:val="2"/>
+          <w:sz w:val="24"/>
+          <w:szCs w:val="24"/>
+          <w:u w:val="none"/>
+          <w:lang w:val="en-US" w:eastAsia="zh-CN" w:bidi="hi-IN"/>
+        </w:rPr>
+        <w:t>This webpage explains the values displayed by the ls command for the Set-User-ID (SUID) and Set-Group-ID (SGID) bits.</w:t>
+      </w:r>
+      <w:r>
+        <w:rPr>
+          <w:rStyle w:val="InternetLink"/>
+          <w:rFonts w:cs="Courier New" w:ascii="Courier New" w:hAnsi="Courier New"/>
+          <w:color w:val="auto"/>
+          <w:sz w:val="16"/>
+          <w:u w:val="none"/>
+        </w:rPr>
+        <w:tab/>
+      </w:r>
+      <w:r>
+        <w:rPr>
+          <w:color w:val="231F20"/>
+          <w:spacing w:val="-2"/>
+          <w:w w:val="90"/>
+          <w:sz w:val="20"/>
+          <w:szCs w:val="20"/>
+        </w:rPr>
+        <w:t>This webpage explains the values displayed by the ls c</w:t>
+      </w:r>
+    </w:p>
+    <w:p>
+      <w:pPr>
         <w:pStyle w:val="Heading1"/>
         <w:numPr>
           <w:ilvl w:val="0"/>
@@ -455,465 +1098,6 @@
       </w:pPr>
       <w:r>
         <w:rPr/>
-        <w:t>Chapter 11</w:t>
-        <w:tab/>
-      </w:r>
-    </w:p>
-    <w:p>
-      <w:pPr>
-        <w:pStyle w:val="TextBody"/>
-        <w:rPr/>
-      </w:pPr>
-      <w:hyperlink r:id="rId13">
-        <w:r>
-          <w:rPr>
-            <w:rStyle w:val="InternetLink"/>
-          </w:rPr>
-          <w:t>www.openssh.com</w:t>
-        </w:r>
-      </w:hyperlink>
-      <w:r>
-        <w:rPr/>
-        <w:t xml:space="preserve"> The home page for OpenSSH, a free version of ssh.</w:t>
-      </w:r>
-    </w:p>
-    <w:p>
-      <w:pPr>
-        <w:pStyle w:val="TextBody"/>
-        <w:rPr/>
-      </w:pPr>
-      <w:hyperlink r:id="rId14">
-        <w:r>
-          <w:rPr>
-            <w:rStyle w:val="InternetLink"/>
-          </w:rPr>
-          <w:t>www.iana.org/domain-names.htm</w:t>
-        </w:r>
-      </w:hyperlink>
-      <w:r>
-        <w:rPr/>
-        <w:t xml:space="preserve"> This page gives detailed information about domain names and domain name services.</w:t>
-      </w:r>
-    </w:p>
-    <w:p>
-      <w:pPr>
-        <w:pStyle w:val="TextBody"/>
-        <w:rPr/>
-      </w:pPr>
-      <w:r>
-        <w:rPr>
-          <w:rStyle w:val="InternetLink"/>
-        </w:rPr>
-        <w:t>w</w:t>
-      </w:r>
-      <w:hyperlink r:id="rId15">
-        <w:r>
-          <w:rPr>
-            <w:rStyle w:val="InternetLink"/>
-          </w:rPr>
-          <w:t>ww.chiark.greenend.org.uk/~sgtatham/putty/</w:t>
-        </w:r>
-      </w:hyperlink>
-      <w:r>
-        <w:rPr/>
-        <w:t xml:space="preserve"> A home page for PuTTY (a free implementation of telnet and ssh for Linux and Win32 platform).</w:t>
-      </w:r>
-    </w:p>
-    <w:p>
-      <w:pPr>
-        <w:pStyle w:val="TextBody"/>
-        <w:rPr/>
-      </w:pPr>
-      <w:hyperlink r:id="rId16">
-        <w:r>
-          <w:rPr>
-            <w:rStyle w:val="InternetLink"/>
-          </w:rPr>
-          <w:t>www.isi.edu</w:t>
-        </w:r>
-      </w:hyperlink>
-      <w:r>
-        <w:rPr/>
-        <w:t xml:space="preserve"> The home page for the Information Sciences Institute (ISI) at the University of Southern California (USC). ISI is a useful resource for Internet-related information, such as the history of the Internet, country codes, and protocol port numbers for the well-known Internet services.</w:t>
-      </w:r>
-    </w:p>
-    <w:p>
-      <w:pPr>
-        <w:pStyle w:val="TextBody"/>
-        <w:rPr/>
-      </w:pPr>
-      <w:r>
-        <w:rPr/>
-      </w:r>
-    </w:p>
-    <w:p>
-      <w:pPr>
-        <w:pStyle w:val="TextBody"/>
-        <w:rPr/>
-      </w:pPr>
-      <w:r>
-        <w:rPr>
-          <w:rStyle w:val="InternetLink"/>
-        </w:rPr>
-        <w:t>w</w:t>
-      </w:r>
-      <w:hyperlink r:id="rId17">
-        <w:r>
-          <w:rPr>
-            <w:rStyle w:val="InternetLink"/>
-          </w:rPr>
-          <w:t>ww.isoc.org/internet/history/</w:t>
-        </w:r>
-      </w:hyperlink>
-      <w:r>
-        <w:rPr/>
-        <w:t xml:space="preserve"> This page contains many documents on the history of the Internet, including its infrastructure, standards, growth, and future.</w:t>
-      </w:r>
-    </w:p>
-    <w:p>
-      <w:pPr>
-        <w:pStyle w:val="TextBody"/>
-        <w:rPr/>
-      </w:pPr>
-      <w:r>
-        <w:rPr>
-          <w:rStyle w:val="InternetLink"/>
-        </w:rPr>
-        <w:t>w</w:t>
-      </w:r>
-      <w:hyperlink r:id="rId18">
-        <w:r>
-          <w:rPr>
-            <w:rStyle w:val="InternetLink"/>
-          </w:rPr>
-          <w:t>ww.zakon.org/robert/internet/timeline/</w:t>
-        </w:r>
-      </w:hyperlink>
-      <w:r>
-        <w:rPr/>
-        <w:t xml:space="preserve"> This page has a detailed time line for the history of the Internet, including statistical data for the number of users, hosts, and domains served by the Internet.</w:t>
-      </w:r>
-    </w:p>
-    <w:p>
-      <w:pPr>
-        <w:pStyle w:val="TextBody"/>
-        <w:rPr/>
-      </w:pPr>
-      <w:hyperlink r:id="rId19">
-        <w:r>
-          <w:rPr>
-            <w:rStyle w:val="InternetLink"/>
-          </w:rPr>
-          <w:t>en.wikipedia.org/wiki/Internet_protocol_suite</w:t>
-        </w:r>
-      </w:hyperlink>
-      <w:r>
-        <w:rPr/>
-        <w:t xml:space="preserve"> This page contains the history of the TCP/IP protocol suite.</w:t>
-      </w:r>
-    </w:p>
-    <w:p>
-      <w:pPr>
-        <w:pStyle w:val="TextBody"/>
-        <w:rPr/>
-      </w:pPr>
-      <w:r>
-        <w:rPr>
-          <w:rStyle w:val="InternetLink"/>
-        </w:rPr>
-        <w:t>w</w:t>
-      </w:r>
-      <w:hyperlink r:id="rId20">
-        <w:r>
-          <w:rPr>
-            <w:rStyle w:val="InternetLink"/>
-          </w:rPr>
-          <w:t>ww.ietf.org/rfc.html</w:t>
-        </w:r>
-      </w:hyperlink>
-      <w:r>
-        <w:rPr/>
-        <w:t xml:space="preserve"> This page contains all you need to know about RFCs.</w:t>
-      </w:r>
-    </w:p>
-    <w:p>
-      <w:pPr>
-        <w:pStyle w:val="TextBody"/>
-        <w:rPr/>
-      </w:pPr>
-      <w:hyperlink r:id="rId21">
-        <w:r>
-          <w:rPr>
-            <w:rStyle w:val="InternetLink"/>
-          </w:rPr>
-          <w:t>www.ietf.org/download/rfc-index.txt</w:t>
-        </w:r>
-      </w:hyperlink>
-      <w:r>
-        <w:rPr/>
-        <w:t xml:space="preserve"> This page contains the RFC index in text form.</w:t>
-      </w:r>
-    </w:p>
-    <w:p>
-      <w:pPr>
-        <w:pStyle w:val="TextBody"/>
-        <w:rPr/>
-      </w:pPr>
-      <w:r>
-        <w:rPr>
-          <w:rStyle w:val="InternetLink"/>
-        </w:rPr>
-        <w:t>w</w:t>
-      </w:r>
-      <w:hyperlink r:id="rId22">
-        <w:r>
-          <w:rPr>
-            <w:rStyle w:val="InternetLink"/>
-          </w:rPr>
-          <w:t>ww.iana.org/domains/root/db</w:t>
-        </w:r>
-      </w:hyperlink>
-      <w:r>
-        <w:rPr/>
-        <w:t xml:space="preserve"> This page contains the IANA root zone (I.e., top-level domains) database.</w:t>
-      </w:r>
-    </w:p>
-    <w:p>
-      <w:pPr>
-        <w:pStyle w:val="TextBody"/>
-        <w:rPr/>
-      </w:pPr>
-      <w:r>
-        <w:rPr>
-          <w:rStyle w:val="InternetLink"/>
-        </w:rPr>
-        <w:t>w</w:t>
-      </w:r>
-      <w:hyperlink r:id="rId23">
-        <w:r>
-          <w:rPr>
-            <w:rStyle w:val="InternetLink"/>
-          </w:rPr>
-          <w:t>ww.internetlivestats.com/total-number-of-websites/</w:t>
-        </w:r>
-      </w:hyperlink>
-      <w:r>
-        <w:rPr/>
-        <w:t xml:space="preserve"> This page maintains a live counter for total number of websites in the world.</w:t>
-      </w:r>
-    </w:p>
-    <w:p>
-      <w:pPr>
-        <w:pStyle w:val="TextBody"/>
-        <w:rPr/>
-      </w:pPr>
-      <w:hyperlink r:id="rId24">
-        <w:r>
-          <w:rPr>
-            <w:rStyle w:val="InternetLink"/>
-          </w:rPr>
-          <w:t>http://www.worldwidewebsize.com/</w:t>
-        </w:r>
-      </w:hyperlink>
-      <w:r>
-        <w:rPr/>
-        <w:t xml:space="preserve"> This page maintains the size of the Internet in terms of number of webpages.</w:t>
-      </w:r>
-    </w:p>
-    <w:p>
-      <w:pPr>
-        <w:pStyle w:val="TextBody"/>
-        <w:rPr/>
-      </w:pPr>
-      <w:hyperlink r:id="rId25">
-        <w:r>
-          <w:rPr>
-            <w:rStyle w:val="InternetLink"/>
-          </w:rPr>
-          <w:t>https://news.netcraft.com/archives/2018/</w:t>
-        </w:r>
-      </w:hyperlink>
-    </w:p>
-    <w:p>
-      <w:pPr>
-        <w:pStyle w:val="TextBody"/>
-        <w:rPr/>
-      </w:pPr>
-      <w:r>
-        <w:rPr/>
-        <w:t>This page maintains the latest survey about the number and type of web servers on the Internet, and the growth history of Web servers.</w:t>
-      </w:r>
-    </w:p>
-    <w:p>
-      <w:pPr>
-        <w:pStyle w:val="TextBody"/>
-        <w:rPr/>
-      </w:pPr>
-      <w:r>
-        <w:rPr>
-          <w:rStyle w:val="InternetLink"/>
-        </w:rPr>
-        <w:t>w</w:t>
-      </w:r>
-      <w:hyperlink r:id="rId26">
-        <w:r>
-          <w:rPr>
-            <w:rStyle w:val="InternetLink"/>
-          </w:rPr>
-          <w:t>ww.datacenterknowledge.com/archives/2009/05/14/whos-got-the-most-web-servers/</w:t>
-        </w:r>
-      </w:hyperlink>
-      <w:r>
-        <w:rPr/>
-        <w:t xml:space="preserve"> This page contains the latest information about who has the most number of Web servers.</w:t>
-      </w:r>
-    </w:p>
-    <w:p>
-      <w:pPr>
-        <w:pStyle w:val="TextBody"/>
-        <w:rPr/>
-      </w:pPr>
-      <w:hyperlink r:id="rId27">
-        <w:r>
-          <w:rPr>
-            <w:rStyle w:val="InternetLink"/>
-          </w:rPr>
-          <w:t>en.wikipedia.org/wiki/List_of_TCP_and_UDP_port_numbers</w:t>
-        </w:r>
-      </w:hyperlink>
-      <w:r>
-        <w:rPr/>
-        <w:t xml:space="preserve"> List of TCP and UDP port numbers for all well-known and registered ports.</w:t>
-      </w:r>
-    </w:p>
-    <w:p>
-      <w:pPr>
-        <w:pStyle w:val="TextBody"/>
-        <w:rPr/>
-      </w:pPr>
-      <w:hyperlink r:id="rId28">
-        <w:r>
-          <w:rPr>
-            <w:rStyle w:val="InternetLink"/>
-          </w:rPr>
-          <w:t>en.wikipedia.org/wiki/List_of_virtual_communities_with_more_than_1_million_users</w:t>
-        </w:r>
-      </w:hyperlink>
-      <w:r>
-        <w:rPr/>
-        <w:t xml:space="preserve"> This page contains the latest information about the number of registered users of the social websites (virtual communities).</w:t>
-      </w:r>
-    </w:p>
-    <w:p>
-      <w:pPr>
-        <w:pStyle w:val="TextBody"/>
-        <w:rPr/>
-      </w:pPr>
-      <w:hyperlink r:id="rId29">
-        <w:r>
-          <w:rPr>
-            <w:rStyle w:val="VisitedInternetLink"/>
-          </w:rPr>
-          <w:t xml:space="preserve">Zephoria.com/social-media/top-15-valuable-facebook-statistics/ </w:t>
-        </w:r>
-      </w:hyperlink>
-    </w:p>
-    <w:p>
-      <w:pPr>
-        <w:pStyle w:val="TextBody"/>
-        <w:rPr/>
-      </w:pPr>
-      <w:r>
-        <w:rPr/>
-        <w:t>This page maintains the latest top-20 statistics about Facebook.</w:t>
-      </w:r>
-    </w:p>
-    <w:p>
-      <w:pPr>
-        <w:pStyle w:val="TextBody"/>
-        <w:rPr/>
-      </w:pPr>
-      <w:hyperlink r:id="rId30">
-        <w:r>
-          <w:rPr>
-            <w:rStyle w:val="InternetLink"/>
-          </w:rPr>
-          <w:t>www.internetworldstats.com/stats.htm</w:t>
-        </w:r>
-      </w:hyperlink>
-      <w:r>
-        <w:rPr/>
-        <w:t xml:space="preserve"> This page maintains the latest statistics about the worldwide users of the Internet.</w:t>
-      </w:r>
-    </w:p>
-    <w:p>
-      <w:pPr>
-        <w:pStyle w:val="TextBody"/>
-        <w:rPr/>
-      </w:pPr>
-      <w:r>
-        <w:rPr>
-          <w:rStyle w:val="InternetLink"/>
-        </w:rPr>
-        <w:t>f</w:t>
-      </w:r>
-      <w:hyperlink r:id="rId31">
-        <w:r>
-          <w:rPr>
-            <w:rStyle w:val="InternetLink"/>
-          </w:rPr>
-          <w:t>tp.isc.org/www/survey/reports/2014/01/</w:t>
-        </w:r>
-      </w:hyperlink>
-      <w:r>
-        <w:rPr/>
-        <w:t xml:space="preserve"> This page contains the latest information about the number of Internet domains.</w:t>
-      </w:r>
-    </w:p>
-    <w:p>
-      <w:pPr>
-        <w:pStyle w:val="TextBody"/>
-        <w:rPr/>
-      </w:pPr>
-      <w:hyperlink r:id="rId32">
-        <w:r>
-          <w:rPr>
-            <w:rStyle w:val="InternetLink"/>
-          </w:rPr>
-          <w:t>http://www.ftp-sites.org/</w:t>
-        </w:r>
-      </w:hyperlink>
-      <w:r>
-        <w:rPr/>
-        <w:t xml:space="preserve"> This page, although fairly dated, contains a list of known ftp sites.</w:t>
-      </w:r>
-    </w:p>
-    <w:p>
-      <w:pPr>
-        <w:pStyle w:val="TextBody"/>
-        <w:rPr/>
-      </w:pPr>
-      <w:hyperlink r:id="rId33">
-        <w:r>
-          <w:rPr>
-            <w:rStyle w:val="InternetLink"/>
-          </w:rPr>
-          <w:t>https://en.wikipedia.org/wiki/ARPANET</w:t>
-        </w:r>
-      </w:hyperlink>
-      <w:r>
-        <w:rPr/>
-        <w:t xml:space="preserve"> This page describes the history of ARPANET and brief early history of the Internet, e-mail, and ftp.</w:t>
-      </w:r>
-    </w:p>
-    <w:p>
-      <w:pPr>
-        <w:pStyle w:val="Normal"/>
-        <w:rPr/>
-      </w:pPr>
-      <w:r>
-        <w:rPr/>
-        <w:tab/>
       </w:r>
     </w:p>
     <w:p>
@@ -927,16 +1111,7 @@
       </w:pPr>
       <w:r>
         <w:rPr/>
-        <w:t>Chapter 14</w:t>
-      </w:r>
-    </w:p>
-    <w:p>
-      <w:pPr>
-        <w:pStyle w:val="Normal"/>
-        <w:rPr/>
-      </w:pPr>
-      <w:r>
-        <w:rPr/>
+        <w:t>Chapter 11</w:t>
         <w:tab/>
       </w:r>
     </w:p>
@@ -945,15 +1120,331 @@
         <w:pStyle w:val="TextBody"/>
         <w:rPr/>
       </w:pPr>
-      <w:r>
-        <w:rPr/>
-        <w:t>General Pages: Shell Commands, Shell Programming, Advanced Linux, and Program Development Tools</w:t>
-      </w:r>
-    </w:p>
-    <w:p>
-      <w:pPr>
-        <w:pStyle w:val="HangingIndent"/>
-        <w:ind w:left="284" w:hanging="0"/>
+      <w:hyperlink r:id="rId19">
+        <w:r>
+          <w:rPr>
+            <w:rStyle w:val="InternetLink"/>
+          </w:rPr>
+          <w:t>www.openssh.com</w:t>
+        </w:r>
+      </w:hyperlink>
+      <w:r>
+        <w:rPr/>
+        <w:t xml:space="preserve"> The home page for OpenSSH, a free version of ssh.</w:t>
+      </w:r>
+    </w:p>
+    <w:p>
+      <w:pPr>
+        <w:pStyle w:val="TextBody"/>
+        <w:rPr/>
+      </w:pPr>
+      <w:hyperlink r:id="rId20">
+        <w:r>
+          <w:rPr>
+            <w:rStyle w:val="InternetLink"/>
+          </w:rPr>
+          <w:t>www.iana.org/domain-names.htm</w:t>
+        </w:r>
+      </w:hyperlink>
+      <w:r>
+        <w:rPr/>
+        <w:t xml:space="preserve"> This page gives detailed information about domain names and domain name services.</w:t>
+      </w:r>
+    </w:p>
+    <w:p>
+      <w:pPr>
+        <w:pStyle w:val="TextBody"/>
+        <w:rPr/>
+      </w:pPr>
+      <w:r>
+        <w:rPr>
+          <w:rStyle w:val="InternetLink"/>
+        </w:rPr>
+        <w:t>w</w:t>
+      </w:r>
+      <w:hyperlink r:id="rId21">
+        <w:r>
+          <w:rPr>
+            <w:rStyle w:val="InternetLink"/>
+          </w:rPr>
+          <w:t>ww.chiark.greenend.org.uk/~sgtatham/putty/</w:t>
+        </w:r>
+      </w:hyperlink>
+      <w:r>
+        <w:rPr/>
+        <w:t xml:space="preserve"> A home page for PuTTY (a free implementation of telnet and ssh for Linux and Win32 platform).</w:t>
+      </w:r>
+    </w:p>
+    <w:p>
+      <w:pPr>
+        <w:pStyle w:val="TextBody"/>
+        <w:rPr/>
+      </w:pPr>
+      <w:hyperlink r:id="rId22">
+        <w:r>
+          <w:rPr>
+            <w:rStyle w:val="InternetLink"/>
+          </w:rPr>
+          <w:t>www.isi.edu</w:t>
+        </w:r>
+      </w:hyperlink>
+      <w:r>
+        <w:rPr/>
+        <w:t xml:space="preserve"> The home page for the Information Sciences Institute (ISI) at the University of Southern California (USC). ISI is a useful resource for Internet-related information, such as the history of the Internet, country codes, and protocol port numbers for the well-known Internet services.</w:t>
+      </w:r>
+    </w:p>
+    <w:p>
+      <w:pPr>
+        <w:pStyle w:val="TextBody"/>
+        <w:rPr/>
+      </w:pPr>
+      <w:r>
+        <w:rPr/>
+      </w:r>
+    </w:p>
+    <w:p>
+      <w:pPr>
+        <w:pStyle w:val="TextBody"/>
+        <w:rPr/>
+      </w:pPr>
+      <w:r>
+        <w:rPr>
+          <w:rStyle w:val="InternetLink"/>
+        </w:rPr>
+        <w:t>w</w:t>
+      </w:r>
+      <w:hyperlink r:id="rId23">
+        <w:r>
+          <w:rPr>
+            <w:rStyle w:val="InternetLink"/>
+          </w:rPr>
+          <w:t>ww.isoc.org/internet/history/</w:t>
+        </w:r>
+      </w:hyperlink>
+      <w:r>
+        <w:rPr/>
+        <w:t xml:space="preserve"> This page contains many documents on the history of the Internet, including its infrastructure, standards, growth, and future.</w:t>
+      </w:r>
+    </w:p>
+    <w:p>
+      <w:pPr>
+        <w:pStyle w:val="TextBody"/>
+        <w:rPr/>
+      </w:pPr>
+      <w:r>
+        <w:rPr>
+          <w:rStyle w:val="InternetLink"/>
+        </w:rPr>
+        <w:t>w</w:t>
+      </w:r>
+      <w:hyperlink r:id="rId24">
+        <w:r>
+          <w:rPr>
+            <w:rStyle w:val="InternetLink"/>
+          </w:rPr>
+          <w:t>ww.zakon.org/robert/internet/timeline/</w:t>
+        </w:r>
+      </w:hyperlink>
+      <w:r>
+        <w:rPr/>
+        <w:t xml:space="preserve"> This page has a detailed time line for the history of the Internet, including statistical data for the number of users, hosts, and domains served by the Internet.</w:t>
+      </w:r>
+    </w:p>
+    <w:p>
+      <w:pPr>
+        <w:pStyle w:val="TextBody"/>
+        <w:rPr/>
+      </w:pPr>
+      <w:hyperlink r:id="rId25">
+        <w:r>
+          <w:rPr>
+            <w:rStyle w:val="InternetLink"/>
+          </w:rPr>
+          <w:t>en.wikipedia.org/wiki/Internet_protocol_suite</w:t>
+        </w:r>
+      </w:hyperlink>
+      <w:r>
+        <w:rPr/>
+        <w:t xml:space="preserve"> This page contains the history of the TCP/IP protocol suite.</w:t>
+      </w:r>
+    </w:p>
+    <w:p>
+      <w:pPr>
+        <w:pStyle w:val="TextBody"/>
+        <w:rPr/>
+      </w:pPr>
+      <w:r>
+        <w:rPr>
+          <w:rStyle w:val="InternetLink"/>
+        </w:rPr>
+        <w:t>w</w:t>
+      </w:r>
+      <w:hyperlink r:id="rId26">
+        <w:r>
+          <w:rPr>
+            <w:rStyle w:val="InternetLink"/>
+          </w:rPr>
+          <w:t>ww.ietf.org/rfc.html</w:t>
+        </w:r>
+      </w:hyperlink>
+      <w:r>
+        <w:rPr/>
+        <w:t xml:space="preserve"> This page contains all you need to know about RFCs.</w:t>
+      </w:r>
+    </w:p>
+    <w:p>
+      <w:pPr>
+        <w:pStyle w:val="TextBody"/>
+        <w:rPr/>
+      </w:pPr>
+      <w:hyperlink r:id="rId27">
+        <w:r>
+          <w:rPr>
+            <w:rStyle w:val="InternetLink"/>
+          </w:rPr>
+          <w:t>www.ietf.org/download/rfc-index.txt</w:t>
+        </w:r>
+      </w:hyperlink>
+      <w:r>
+        <w:rPr/>
+        <w:t xml:space="preserve"> This page contains the RFC index in text form.</w:t>
+      </w:r>
+    </w:p>
+    <w:p>
+      <w:pPr>
+        <w:pStyle w:val="TextBody"/>
+        <w:rPr/>
+      </w:pPr>
+      <w:r>
+        <w:rPr>
+          <w:rStyle w:val="InternetLink"/>
+        </w:rPr>
+        <w:t>w</w:t>
+      </w:r>
+      <w:hyperlink r:id="rId28">
+        <w:r>
+          <w:rPr>
+            <w:rStyle w:val="InternetLink"/>
+          </w:rPr>
+          <w:t>ww.iana.org/domains/root/db</w:t>
+        </w:r>
+      </w:hyperlink>
+      <w:r>
+        <w:rPr/>
+        <w:t xml:space="preserve"> This page contains the IANA root zone (I.e., top-level domains) database.</w:t>
+      </w:r>
+    </w:p>
+    <w:p>
+      <w:pPr>
+        <w:pStyle w:val="TextBody"/>
+        <w:rPr/>
+      </w:pPr>
+      <w:r>
+        <w:rPr>
+          <w:rStyle w:val="InternetLink"/>
+        </w:rPr>
+        <w:t>w</w:t>
+      </w:r>
+      <w:hyperlink r:id="rId29">
+        <w:r>
+          <w:rPr>
+            <w:rStyle w:val="InternetLink"/>
+          </w:rPr>
+          <w:t>ww.internetlivestats.com/total-number-of-websites/</w:t>
+        </w:r>
+      </w:hyperlink>
+      <w:r>
+        <w:rPr/>
+        <w:t xml:space="preserve"> This page maintains a live counter for total number of websites in the world.</w:t>
+      </w:r>
+    </w:p>
+    <w:p>
+      <w:pPr>
+        <w:pStyle w:val="TextBody"/>
+        <w:rPr/>
+      </w:pPr>
+      <w:hyperlink r:id="rId30">
+        <w:r>
+          <w:rPr>
+            <w:rStyle w:val="InternetLink"/>
+          </w:rPr>
+          <w:t>http://www.worldwidewebsize.com/</w:t>
+        </w:r>
+      </w:hyperlink>
+      <w:r>
+        <w:rPr/>
+        <w:t xml:space="preserve"> This page maintains the size of the Internet in terms of number of webpages.</w:t>
+      </w:r>
+    </w:p>
+    <w:p>
+      <w:pPr>
+        <w:pStyle w:val="TextBody"/>
+        <w:rPr/>
+      </w:pPr>
+      <w:hyperlink r:id="rId31">
+        <w:r>
+          <w:rPr>
+            <w:rStyle w:val="InternetLink"/>
+          </w:rPr>
+          <w:t>https://news.netcraft.com/archives/2018/</w:t>
+        </w:r>
+      </w:hyperlink>
+    </w:p>
+    <w:p>
+      <w:pPr>
+        <w:pStyle w:val="TextBody"/>
+        <w:rPr/>
+      </w:pPr>
+      <w:r>
+        <w:rPr/>
+        <w:t>This page maintains the latest survey about the number and type of web servers on the Internet, and the growth history of Web servers.</w:t>
+      </w:r>
+    </w:p>
+    <w:p>
+      <w:pPr>
+        <w:pStyle w:val="TextBody"/>
+        <w:rPr/>
+      </w:pPr>
+      <w:r>
+        <w:rPr>
+          <w:rStyle w:val="InternetLink"/>
+        </w:rPr>
+        <w:t>w</w:t>
+      </w:r>
+      <w:hyperlink r:id="rId32">
+        <w:r>
+          <w:rPr>
+            <w:rStyle w:val="InternetLink"/>
+          </w:rPr>
+          <w:t>ww.datacenterknowledge.com/archives/2009/05/14/whos-got-the-most-web-servers/</w:t>
+        </w:r>
+      </w:hyperlink>
+      <w:r>
+        <w:rPr/>
+        <w:t xml:space="preserve"> This page contains the latest information about who has the most number of Web servers.</w:t>
+      </w:r>
+    </w:p>
+    <w:p>
+      <w:pPr>
+        <w:pStyle w:val="TextBody"/>
+        <w:rPr/>
+      </w:pPr>
+      <w:hyperlink r:id="rId33">
+        <w:r>
+          <w:rPr>
+            <w:rStyle w:val="InternetLink"/>
+          </w:rPr>
+          <w:t>en.wikipedia.org/wiki/List_of_TCP_and_UDP_port_numbers</w:t>
+        </w:r>
+      </w:hyperlink>
+      <w:r>
+        <w:rPr/>
+        <w:t xml:space="preserve"> List of TCP and UDP port numbers for all well-known and registered ports.</w:t>
+      </w:r>
+    </w:p>
+    <w:p>
+      <w:pPr>
+        <w:pStyle w:val="TextBody"/>
         <w:rPr/>
       </w:pPr>
       <w:hyperlink r:id="rId34">
@@ -961,31 +1452,36 @@
           <w:rPr>
             <w:rStyle w:val="InternetLink"/>
           </w:rPr>
-          <w:t>http://www.tutorialspoint.com/unix/unix-manpage-help.htm</w:t>
-        </w:r>
-      </w:hyperlink>
-      <w:r>
-        <w:rPr/>
-        <w:t xml:space="preserve"> A Web page for UNIX shell commands, UNIX shell programming, advance UNIX, and many important UNIX tools and resources </w:t>
-      </w:r>
-    </w:p>
-    <w:p>
-      <w:pPr>
-        <w:pStyle w:val="HangingIndent"/>
-        <w:ind w:left="0" w:hanging="0"/>
+          <w:t>en.wikipedia.org/wiki/List_of_virtual_communities_with_more_than_1_million_users</w:t>
+        </w:r>
+      </w:hyperlink>
+      <w:r>
+        <w:rPr/>
+        <w:t xml:space="preserve"> This page contains the latest information about the number of registered users of the social websites (virtual communities).</w:t>
+      </w:r>
+    </w:p>
+    <w:p>
+      <w:pPr>
+        <w:pStyle w:val="TextBody"/>
         <w:rPr/>
       </w:pPr>
       <w:hyperlink r:id="rId35">
         <w:r>
           <w:rPr>
-            <w:rStyle w:val="InternetLink"/>
-          </w:rPr>
-          <w:t>http://tacpa.org/notes/linux/devTools.html</w:t>
-        </w:r>
-      </w:hyperlink>
-      <w:r>
-        <w:rPr/>
-        <w:t xml:space="preserve"> A Web page for Linux development tools Programming Languages</w:t>
+            <w:rStyle w:val="VisitedInternetLink"/>
+          </w:rPr>
+          <w:t xml:space="preserve">Zephoria.com/social-media/top-15-valuable-facebook-statistics/ </w:t>
+        </w:r>
+      </w:hyperlink>
+    </w:p>
+    <w:p>
+      <w:pPr>
+        <w:pStyle w:val="TextBody"/>
+        <w:rPr/>
+      </w:pPr>
+      <w:r>
+        <w:rPr/>
+        <w:t>This page maintains the latest top-20 statistics about Facebook.</w:t>
       </w:r>
     </w:p>
     <w:p>
@@ -998,41 +1494,41 @@
           <w:rPr>
             <w:rStyle w:val="InternetLink"/>
           </w:rPr>
-          <w:t>www.perl.com</w:t>
-        </w:r>
-      </w:hyperlink>
-      <w:r>
-        <w:rPr/>
-        <w:t xml:space="preserve"> The Perl language homepage</w:t>
-      </w:r>
-    </w:p>
-    <w:p>
-      <w:pPr>
-        <w:pStyle w:val="TextBody"/>
-        <w:rPr/>
-      </w:pPr>
+          <w:t>www.internetworldstats.com/stats.htm</w:t>
+        </w:r>
+      </w:hyperlink>
+      <w:r>
+        <w:rPr/>
+        <w:t xml:space="preserve"> This page maintains the latest statistics about the worldwide users of the Internet.</w:t>
+      </w:r>
+    </w:p>
+    <w:p>
+      <w:pPr>
+        <w:pStyle w:val="TextBody"/>
+        <w:rPr/>
+      </w:pPr>
+      <w:r>
+        <w:rPr>
+          <w:rStyle w:val="InternetLink"/>
+        </w:rPr>
+        <w:t>f</w:t>
+      </w:r>
       <w:hyperlink r:id="rId37">
         <w:r>
           <w:rPr>
             <w:rStyle w:val="InternetLink"/>
           </w:rPr>
-          <w:t>https://www.python.org/</w:t>
-        </w:r>
-      </w:hyperlink>
-    </w:p>
-    <w:p>
-      <w:pPr>
-        <w:pStyle w:val="TextBody"/>
-        <w:rPr/>
-      </w:pPr>
-      <w:r>
-        <w:rPr/>
-        <w:t>The Python language homepage.</w:t>
-      </w:r>
-    </w:p>
-    <w:p>
-      <w:pPr>
-        <w:pStyle w:val="HangingIndent"/>
+          <w:t>tp.isc.org/www/survey/reports/2014/01/</w:t>
+        </w:r>
+      </w:hyperlink>
+      <w:r>
+        <w:rPr/>
+        <w:t xml:space="preserve"> This page contains the latest information about the number of Internet domains.</w:t>
+      </w:r>
+    </w:p>
+    <w:p>
+      <w:pPr>
+        <w:pStyle w:val="TextBody"/>
         <w:rPr/>
       </w:pPr>
       <w:hyperlink r:id="rId38">
@@ -1040,18 +1536,12 @@
           <w:rPr>
             <w:rStyle w:val="InternetLink"/>
           </w:rPr>
-          <w:t>http://www.bell-labs.com/usr/dmr/www/chist.html</w:t>
-        </w:r>
-      </w:hyperlink>
-      <w:r>
-        <w:rPr>
-          <w:rStyle w:val="InternetLink"/>
-        </w:rPr>
-        <w:t xml:space="preserve"> </w:t>
-      </w:r>
-      <w:r>
-        <w:rPr/>
-        <w:t>History of the C language by Dennis Ritchie</w:t>
+          <w:t>http://www.ftp-sites.org/</w:t>
+        </w:r>
+      </w:hyperlink>
+      <w:r>
+        <w:rPr/>
+        <w:t xml:space="preserve"> This page, although fairly dated, contains a list of known ftp sites.</w:t>
       </w:r>
     </w:p>
     <w:p>
@@ -1064,588 +1554,12 @@
           <w:rPr>
             <w:rStyle w:val="InternetLink"/>
           </w:rPr>
-          <w:t>http://www.stroustrup.com/C++.html</w:t>
-        </w:r>
-      </w:hyperlink>
-      <w:r>
-        <w:rPr/>
-        <w:t xml:space="preserve"> C++ language page, maintained by Bjarne Stroustrup, designer of the language</w:t>
-      </w:r>
-    </w:p>
-    <w:p>
-      <w:pPr>
-        <w:pStyle w:val="TextBody"/>
-        <w:rPr/>
-      </w:pPr>
-      <w:hyperlink r:id="rId40">
-        <w:r>
-          <w:rPr>
-            <w:rStyle w:val="InternetLink"/>
-          </w:rPr>
-          <w:t>http://www.oracle.com/java/index.html</w:t>
-        </w:r>
-      </w:hyperlink>
-      <w:r>
-        <w:rPr/>
-        <w:t xml:space="preserve"> The home page for Java </w:t>
-      </w:r>
-    </w:p>
-    <w:p>
-      <w:pPr>
-        <w:pStyle w:val="TextBody"/>
-        <w:rPr/>
-      </w:pPr>
-      <w:hyperlink r:id="rId41">
-        <w:r>
-          <w:rPr>
-            <w:rStyle w:val="InternetLink"/>
-          </w:rPr>
-          <w:t>http://www.oracle.com/technetwork/java/index.html</w:t>
-        </w:r>
-      </w:hyperlink>
-      <w:r>
-        <w:rPr/>
-        <w:t xml:space="preserve"> Essentials of the Java programming language </w:t>
-      </w:r>
-    </w:p>
-    <w:p>
-      <w:pPr>
-        <w:pStyle w:val="TextBody"/>
-        <w:rPr/>
-      </w:pPr>
-      <w:hyperlink r:id="rId42">
-        <w:r>
-          <w:rPr>
-            <w:rStyle w:val="InternetLink"/>
-          </w:rPr>
-          <w:t>http://www.gnu.org/software/java/java.html</w:t>
-        </w:r>
-      </w:hyperlink>
-      <w:r>
-        <w:rPr/>
-        <w:t xml:space="preserve"> GNU and the Java language </w:t>
-      </w:r>
-    </w:p>
-    <w:p>
-      <w:pPr>
-        <w:pStyle w:val="TextBody"/>
-        <w:rPr/>
-      </w:pPr>
-      <w:hyperlink r:id="rId43">
-        <w:r>
-          <w:rPr>
-            <w:rStyle w:val="InternetLink"/>
-          </w:rPr>
-          <w:t>http://www.haskell.org/haskellwiki/Haskell</w:t>
-        </w:r>
-      </w:hyperlink>
-      <w:r>
-        <w:rPr/>
-        <w:t xml:space="preserve"> The Haskell programming language </w:t>
-      </w:r>
-    </w:p>
-    <w:p>
-      <w:pPr>
-        <w:pStyle w:val="TextBody"/>
-        <w:rPr/>
-      </w:pPr>
-      <w:hyperlink r:id="rId44">
-        <w:r>
-          <w:rPr>
-            <w:rStyle w:val="InternetLink"/>
-          </w:rPr>
-          <w:t>http://www.eiffel.com</w:t>
-        </w:r>
-      </w:hyperlink>
-      <w:r>
-        <w:rPr/>
-        <w:t xml:space="preserve"> The Eiffel programming language home page </w:t>
-      </w:r>
-    </w:p>
-    <w:p>
-      <w:pPr>
-        <w:pStyle w:val="TextBody"/>
-        <w:rPr/>
-      </w:pPr>
-      <w:hyperlink r:id="rId45">
-        <w:r>
-          <w:rPr>
-            <w:rStyle w:val="InternetLink"/>
-          </w:rPr>
-          <w:t>http://www.smalltalk.org</w:t>
-        </w:r>
-      </w:hyperlink>
-      <w:r>
-        <w:rPr/>
-        <w:t xml:space="preserve"> The Smalltalk programming language home page </w:t>
-      </w:r>
-    </w:p>
-    <w:p>
-      <w:pPr>
-        <w:pStyle w:val="TextBody"/>
-        <w:rPr/>
-      </w:pPr>
-      <w:hyperlink r:id="rId46">
-        <w:r>
-          <w:rPr>
-            <w:rStyle w:val="InternetLink"/>
-          </w:rPr>
-          <w:t>http://www.visualbasic.org</w:t>
-        </w:r>
-      </w:hyperlink>
-      <w:r>
-        <w:rPr/>
-        <w:t xml:space="preserve"> Association of Visual BASIC Professionals page </w:t>
-      </w:r>
-    </w:p>
-    <w:p>
-      <w:pPr>
-        <w:pStyle w:val="TextBody"/>
-        <w:rPr/>
-      </w:pPr>
-      <w:hyperlink r:id="rId47">
-        <w:r>
-          <w:rPr>
-            <w:rStyle w:val="InternetLink"/>
-          </w:rPr>
-          <w:t>http://gcc.gnu.org/fortran</w:t>
-        </w:r>
-      </w:hyperlink>
-      <w:r>
-        <w:rPr/>
-        <w:t xml:space="preserve"> Home page for GNU FORTRAN </w:t>
-      </w:r>
-    </w:p>
-    <w:p>
-      <w:pPr>
-        <w:pStyle w:val="TextBody"/>
-        <w:rPr/>
-      </w:pPr>
-      <w:hyperlink r:id="rId48">
-        <w:r>
-          <w:rPr>
-            <w:rStyle w:val="InternetLink"/>
-          </w:rPr>
-          <w:t>http://www.sigapl.org</w:t>
-        </w:r>
-      </w:hyperlink>
-      <w:r>
-        <w:rPr/>
-        <w:t xml:space="preserve"> ACM SIGPLAN chapter on APL </w:t>
-      </w:r>
-    </w:p>
-    <w:p>
-      <w:pPr>
-        <w:pStyle w:val="TextBody"/>
-        <w:rPr/>
-      </w:pPr>
-      <w:hyperlink r:id="rId49">
-        <w:r>
-          <w:rPr>
-            <w:rStyle w:val="InternetLink"/>
-          </w:rPr>
-          <w:t>http://en.wikipedia.org/wiki/AWK</w:t>
-        </w:r>
-      </w:hyperlink>
-      <w:r>
-        <w:rPr/>
-        <w:t xml:space="preserve">Wikipedia page for AWK </w:t>
-      </w:r>
-    </w:p>
-    <w:p>
-      <w:pPr>
-        <w:pStyle w:val="TextBody"/>
-        <w:rPr/>
-      </w:pPr>
-      <w:hyperlink r:id="rId50">
-        <w:r>
-          <w:rPr>
-            <w:rStyle w:val="InternetLink"/>
-          </w:rPr>
-          <w:t>http://www.grymoire.com/Unix/Awk.html</w:t>
-        </w:r>
-      </w:hyperlink>
-      <w:r>
-        <w:rPr/>
-        <w:t xml:space="preserve"> A nice tutorial on AWK </w:t>
-      </w:r>
-    </w:p>
-    <w:p>
-      <w:pPr>
-        <w:pStyle w:val="TextBody"/>
-        <w:rPr/>
-      </w:pPr>
-      <w:hyperlink r:id="rId51">
-        <w:r>
-          <w:rPr>
-            <w:rStyle w:val="InternetLink"/>
-          </w:rPr>
-          <w:t>http://www.gnu.org/software/gawk</w:t>
-        </w:r>
-      </w:hyperlink>
-      <w:r>
-        <w:rPr/>
-        <w:t xml:space="preserve"> Page for GNU AWK (gawk) </w:t>
-      </w:r>
-    </w:p>
-    <w:p>
-      <w:pPr>
-        <w:pStyle w:val="TextBody"/>
-        <w:rPr/>
-      </w:pPr>
-      <w:hyperlink r:id="rId52">
-        <w:r>
-          <w:rPr>
-            <w:rStyle w:val="InternetLink"/>
-          </w:rPr>
-          <w:t>http://www.tcl.tk</w:t>
-        </w:r>
-      </w:hyperlink>
-      <w:r>
-        <w:rPr/>
-        <w:t xml:space="preserve"> A useful page for TCL developers HTML Activities</w:t>
-      </w:r>
-    </w:p>
-    <w:p>
-      <w:pPr>
-        <w:pStyle w:val="TextBody"/>
-        <w:rPr/>
-      </w:pPr>
-      <w:hyperlink r:id="rId53">
-        <w:r>
-          <w:rPr>
-            <w:rStyle w:val="InternetLink"/>
-          </w:rPr>
-          <w:t>http://www.w3.org/MarkUp</w:t>
-        </w:r>
-      </w:hyperlink>
-      <w:r>
-        <w:rPr/>
-        <w:t xml:space="preserve"> XHxTML2 working group home page </w:t>
-      </w:r>
-    </w:p>
-    <w:p>
-      <w:pPr>
-        <w:pStyle w:val="TextBody"/>
-        <w:rPr/>
-      </w:pPr>
-      <w:hyperlink r:id="rId54">
-        <w:r>
-          <w:rPr>
-            <w:rStyle w:val="InternetLink"/>
-          </w:rPr>
-          <w:t>http://www.w3schools.com/html/</w:t>
-        </w:r>
-      </w:hyperlink>
-      <w:r>
-        <w:rPr/>
-        <w:t xml:space="preserve"> A comprehensive HTML5 tutorial </w:t>
-      </w:r>
-    </w:p>
-    <w:p>
-      <w:pPr>
-        <w:pStyle w:val="TextBody"/>
-        <w:rPr/>
-      </w:pPr>
-      <w:hyperlink r:id="rId55">
-        <w:r>
-          <w:rPr>
-            <w:rStyle w:val="InternetLink"/>
-          </w:rPr>
-          <w:t>http://www.w3schools.com/html/html_intro.asp</w:t>
-        </w:r>
-      </w:hyperlink>
-      <w:r>
-        <w:rPr/>
-        <w:t xml:space="preserve"> Introduction to HTML Compilers</w:t>
-      </w:r>
-    </w:p>
-    <w:p>
-      <w:pPr>
-        <w:pStyle w:val="TextBody"/>
-        <w:rPr/>
-      </w:pPr>
-      <w:hyperlink r:id="rId56">
-        <w:r>
-          <w:rPr>
-            <w:rStyle w:val="InternetLink"/>
-          </w:rPr>
-          <w:t>http://gcc.gnu.org/</w:t>
-        </w:r>
-      </w:hyperlink>
-      <w:r>
-        <w:rPr/>
-        <w:t xml:space="preserve"> The home page for gcc</w:t>
-      </w:r>
-    </w:p>
-    <w:p>
-      <w:pPr>
-        <w:pStyle w:val="TextBody"/>
-        <w:rPr/>
-      </w:pPr>
-      <w:hyperlink r:id="rId57">
-        <w:r>
-          <w:rPr>
-            <w:rStyle w:val="InternetLink"/>
-          </w:rPr>
-          <w:t>http://gcc.gnu.org/java/</w:t>
-        </w:r>
-      </w:hyperlink>
-      <w:r>
-        <w:rPr/>
-        <w:t xml:space="preserve"> The home page for GNU Java compiler gcj </w:t>
-      </w:r>
-    </w:p>
-    <w:p>
-      <w:pPr>
-        <w:pStyle w:val="TextBody"/>
-        <w:rPr/>
-      </w:pPr>
-      <w:hyperlink r:id="rId58">
-        <w:r>
-          <w:rPr>
-            <w:rStyle w:val="InternetLink"/>
-          </w:rPr>
-          <w:t>http://www.w3schools.com/html/</w:t>
-        </w:r>
-      </w:hyperlink>
-      <w:r>
-        <w:rPr/>
-        <w:t xml:space="preserve"> A comprehensive HTML5 tutorial</w:t>
-      </w:r>
-    </w:p>
-    <w:p>
-      <w:pPr>
-        <w:pStyle w:val="TextBody"/>
-        <w:rPr/>
-      </w:pPr>
-      <w:hyperlink r:id="rId59">
-        <w:r>
-          <w:rPr>
-            <w:rStyle w:val="InternetLink"/>
-          </w:rPr>
-          <w:t>https://www.w3.org/XML/</w:t>
-        </w:r>
-      </w:hyperlink>
-      <w:r>
-        <w:rPr/>
-        <w:t xml:space="preserve"> Extensible Markup Language (XML) homepage.</w:t>
-      </w:r>
-    </w:p>
-    <w:p>
-      <w:pPr>
-        <w:pStyle w:val="TextBody"/>
-        <w:rPr/>
-      </w:pPr>
-      <w:hyperlink r:id="rId60">
-        <w:r>
-          <w:rPr>
-            <w:rStyle w:val="InternetLink"/>
-          </w:rPr>
-          <w:t>http://www.cprogramming.com/g++.html</w:t>
-        </w:r>
-      </w:hyperlink>
-      <w:r>
-        <w:rPr>
-          <w:rStyle w:val="InternetLink"/>
-        </w:rPr>
-        <w:t xml:space="preserve"> </w:t>
-      </w:r>
-      <w:r>
-        <w:rPr/>
-        <w:t>Home page for g++ compiler use</w:t>
-      </w:r>
-    </w:p>
-    <w:p>
-      <w:pPr>
-        <w:pStyle w:val="TextBody"/>
-        <w:rPr/>
-      </w:pPr>
-      <w:hyperlink r:id="rId61">
-        <w:r>
-          <w:rPr>
-            <w:rStyle w:val="InternetLink"/>
-          </w:rPr>
-          <w:t>http://courses.cs.washington.edu/courses/cse373/99au/unix/g++.html</w:t>
-        </w:r>
-      </w:hyperlink>
-      <w:r>
-        <w:rPr/>
-        <w:t xml:space="preserve"> Home page for g++ compiler use</w:t>
-      </w:r>
-    </w:p>
-    <w:p>
-      <w:pPr>
-        <w:pStyle w:val="TextBody"/>
-        <w:rPr/>
-      </w:pPr>
-      <w:hyperlink r:id="rId62">
-        <w:r>
-          <w:rPr>
-            <w:rStyle w:val="InternetLink"/>
-          </w:rPr>
-          <w:t>http://docs.oracle.com/javase/7/docs/technotes/tools/windows/javac.html</w:t>
-        </w:r>
-      </w:hyperlink>
-      <w:r>
-        <w:rPr/>
-        <w:t xml:space="preserve"> Page for Java language compiler javac Make and Library Tools</w:t>
-      </w:r>
-    </w:p>
-    <w:p>
-      <w:pPr>
-        <w:pStyle w:val="TextBody"/>
-        <w:rPr/>
-      </w:pPr>
-      <w:hyperlink r:id="rId63">
-        <w:r>
-          <w:rPr>
-            <w:rStyle w:val="InternetLink"/>
-          </w:rPr>
-          <w:t>http://www.tutorialspoint.com/makefile/index.htm</w:t>
-        </w:r>
-      </w:hyperlink>
-      <w:r>
-        <w:rPr>
-          <w:rStyle w:val="InternetLink"/>
-        </w:rPr>
-        <w:t xml:space="preserve"> </w:t>
-      </w:r>
-      <w:r>
-        <w:rPr/>
-        <w:t>Nice tutorial on makefiles</w:t>
-      </w:r>
-    </w:p>
-    <w:p>
-      <w:pPr>
-        <w:pStyle w:val="TextBody"/>
-        <w:rPr/>
-      </w:pPr>
-      <w:hyperlink r:id="rId64">
-        <w:r>
-          <w:rPr>
-            <w:rStyle w:val="InternetLink"/>
-          </w:rPr>
-          <w:t>www.cs.colby.edu/maxwell/courses/tutorials/maketutor/</w:t>
-        </w:r>
-      </w:hyperlink>
-      <w:r>
-        <w:rPr/>
-        <w:t xml:space="preserve"> </w:t>
-      </w:r>
-      <w:bookmarkStart w:id="0" w:name="_Hlk520352553"/>
-      <w:r>
-        <w:rPr/>
-        <w:t xml:space="preserve">Nice tutorial on makefiles </w:t>
-      </w:r>
-      <w:bookmarkEnd w:id="0"/>
-    </w:p>
-    <w:p>
-      <w:pPr>
-        <w:pStyle w:val="TextBody"/>
-        <w:rPr/>
-      </w:pPr>
-      <w:hyperlink r:id="rId65">
-        <w:r>
-          <w:rPr>
-            <w:rStyle w:val="InternetLink"/>
-          </w:rPr>
-          <w:t>http://www.gnu.org/software/gdb/gdb.html</w:t>
-        </w:r>
-      </w:hyperlink>
-      <w:r>
-        <w:rPr/>
-        <w:t xml:space="preserve"> The home page for gdb, the GNU project debugger </w:t>
-      </w:r>
-    </w:p>
-    <w:p>
-      <w:pPr>
-        <w:pStyle w:val="TextBody"/>
-        <w:rPr/>
-      </w:pPr>
-      <w:hyperlink r:id="rId66">
-        <w:r>
-          <w:rPr>
-            <w:rStyle w:val="InternetLink"/>
-          </w:rPr>
-          <w:t>http://www.gnu.org/manual/</w:t>
-        </w:r>
-      </w:hyperlink>
-      <w:r>
-        <w:rPr/>
-        <w:t xml:space="preserve"> Online documentation for GNU packages Revision Control with Git/GitHub</w:t>
-      </w:r>
-    </w:p>
-    <w:p>
-      <w:pPr>
-        <w:pStyle w:val="TextBody"/>
-        <w:rPr/>
-      </w:pPr>
-      <w:hyperlink r:id="rId67">
-        <w:r>
-          <w:rPr>
-            <w:rStyle w:val="InternetLink"/>
-          </w:rPr>
-          <w:t>http://gitref.org/</w:t>
-        </w:r>
-      </w:hyperlink>
-      <w:r>
-        <w:rPr/>
-        <w:t xml:space="preserve"> A comprehensive reference site for services offered by GitHub </w:t>
-      </w:r>
-    </w:p>
-    <w:p>
-      <w:pPr>
-        <w:pStyle w:val="TextBody"/>
-        <w:rPr/>
-      </w:pPr>
-      <w:hyperlink r:id="rId68">
-        <w:r>
-          <w:rPr>
-            <w:rStyle w:val="InternetLink"/>
-          </w:rPr>
-          <w:t>http://git-scm.com/</w:t>
-        </w:r>
-      </w:hyperlink>
-      <w:r>
-        <w:rPr/>
-        <w:t xml:space="preserve"> Open source site for Git hosted on GitHub by scm.</w:t>
-      </w:r>
-    </w:p>
-    <w:p>
-      <w:pPr>
-        <w:pStyle w:val="TextBody"/>
-        <w:rPr/>
-      </w:pPr>
-      <w:hyperlink r:id="rId69">
-        <w:r>
-          <w:rPr>
-            <w:rStyle w:val="InternetLink"/>
-          </w:rPr>
-          <w:t>https://github.com/</w:t>
-        </w:r>
-      </w:hyperlink>
-      <w:r>
-        <w:rPr/>
-        <w:t xml:space="preserve"> GitHub hosting site</w:t>
-      </w:r>
-    </w:p>
-    <w:p>
-      <w:pPr>
-        <w:pStyle w:val="TextBody"/>
-        <w:rPr/>
-      </w:pPr>
-      <w:hyperlink r:id="rId70">
-        <w:r>
-          <w:rPr>
-            <w:rStyle w:val="InternetLink"/>
-          </w:rPr>
-          <w:t>http://en.wikipedia.org/wiki/GitHub</w:t>
-        </w:r>
-      </w:hyperlink>
-      <w:r>
-        <w:rPr/>
-        <w:t xml:space="preserve"> The Wikipedia site for GitHub</w:t>
+          <w:t>https://en.wikipedia.org/wiki/ARPANET</w:t>
+        </w:r>
+      </w:hyperlink>
+      <w:r>
+        <w:rPr/>
+        <w:t xml:space="preserve"> This page describes the history of ARPANET and brief early history of the Internet, e-mail, and ftp.</w:t>
       </w:r>
     </w:p>
     <w:p>
@@ -1669,7 +1583,7 @@
       </w:pPr>
       <w:r>
         <w:rPr/>
-        <w:t>Chapter 15</w:t>
+        <w:t>Chapter 14</w:t>
       </w:r>
     </w:p>
     <w:p>
@@ -1687,17 +1601,617 @@
         <w:pStyle w:val="TextBody"/>
         <w:rPr/>
       </w:pPr>
+      <w:r>
+        <w:rPr/>
+        <w:t>General Pages: Shell Commands, Shell Programming, Advanced Linux, and Program Development Tools</w:t>
+      </w:r>
+    </w:p>
+    <w:p>
+      <w:pPr>
+        <w:pStyle w:val="HangingIndent"/>
+        <w:ind w:left="284" w:hanging="0"/>
+        <w:rPr/>
+      </w:pPr>
+      <w:hyperlink r:id="rId40">
+        <w:r>
+          <w:rPr>
+            <w:rStyle w:val="InternetLink"/>
+          </w:rPr>
+          <w:t>http://www.tutorialspoint.com/unix/unix-manpage-help.htm</w:t>
+        </w:r>
+      </w:hyperlink>
+      <w:r>
+        <w:rPr/>
+        <w:t xml:space="preserve"> A Web page for UNIX shell commands, UNIX shell programming, advance UNIX, and many important UNIX tools and resources </w:t>
+      </w:r>
+    </w:p>
+    <w:p>
+      <w:pPr>
+        <w:pStyle w:val="HangingIndent"/>
+        <w:ind w:left="0" w:hanging="0"/>
+        <w:rPr/>
+      </w:pPr>
+      <w:hyperlink r:id="rId41">
+        <w:r>
+          <w:rPr>
+            <w:rStyle w:val="InternetLink"/>
+          </w:rPr>
+          <w:t>http://tacpa.org/notes/linux/devTools.html</w:t>
+        </w:r>
+      </w:hyperlink>
+      <w:r>
+        <w:rPr/>
+        <w:t xml:space="preserve"> A Web page for Linux development tools Programming Languages</w:t>
+      </w:r>
+    </w:p>
+    <w:p>
+      <w:pPr>
+        <w:pStyle w:val="TextBody"/>
+        <w:rPr/>
+      </w:pPr>
+      <w:hyperlink r:id="rId42">
+        <w:r>
+          <w:rPr>
+            <w:rStyle w:val="InternetLink"/>
+          </w:rPr>
+          <w:t>www.perl.com</w:t>
+        </w:r>
+      </w:hyperlink>
+      <w:r>
+        <w:rPr/>
+        <w:t xml:space="preserve"> The Perl language homepage</w:t>
+      </w:r>
+    </w:p>
+    <w:p>
+      <w:pPr>
+        <w:pStyle w:val="TextBody"/>
+        <w:rPr/>
+      </w:pPr>
+      <w:hyperlink r:id="rId43">
+        <w:r>
+          <w:rPr>
+            <w:rStyle w:val="InternetLink"/>
+          </w:rPr>
+          <w:t>https://www.python.org/</w:t>
+        </w:r>
+      </w:hyperlink>
+    </w:p>
+    <w:p>
+      <w:pPr>
+        <w:pStyle w:val="TextBody"/>
+        <w:rPr/>
+      </w:pPr>
+      <w:r>
+        <w:rPr/>
+        <w:t>The Python language homepage.</w:t>
+      </w:r>
+    </w:p>
+    <w:p>
+      <w:pPr>
+        <w:pStyle w:val="HangingIndent"/>
+        <w:rPr/>
+      </w:pPr>
+      <w:hyperlink r:id="rId44">
+        <w:r>
+          <w:rPr>
+            <w:rStyle w:val="InternetLink"/>
+          </w:rPr>
+          <w:t>http://www.bell-labs.com/usr/dmr/www/chist.html</w:t>
+        </w:r>
+      </w:hyperlink>
+      <w:r>
+        <w:rPr>
+          <w:rStyle w:val="InternetLink"/>
+        </w:rPr>
+        <w:t xml:space="preserve"> </w:t>
+      </w:r>
+      <w:r>
+        <w:rPr/>
+        <w:t>History of the C language by Dennis Ritchie</w:t>
+      </w:r>
+    </w:p>
+    <w:p>
+      <w:pPr>
+        <w:pStyle w:val="TextBody"/>
+        <w:rPr/>
+      </w:pPr>
+      <w:hyperlink r:id="rId45">
+        <w:r>
+          <w:rPr>
+            <w:rStyle w:val="InternetLink"/>
+          </w:rPr>
+          <w:t>http://www.stroustrup.com/C++.html</w:t>
+        </w:r>
+      </w:hyperlink>
+      <w:r>
+        <w:rPr/>
+        <w:t xml:space="preserve"> C++ language page, maintained by Bjarne Stroustrup, designer of the language</w:t>
+      </w:r>
+    </w:p>
+    <w:p>
+      <w:pPr>
+        <w:pStyle w:val="TextBody"/>
+        <w:rPr/>
+      </w:pPr>
+      <w:hyperlink r:id="rId46">
+        <w:r>
+          <w:rPr>
+            <w:rStyle w:val="InternetLink"/>
+          </w:rPr>
+          <w:t>http://www.oracle.com/java/index.html</w:t>
+        </w:r>
+      </w:hyperlink>
+      <w:r>
+        <w:rPr/>
+        <w:t xml:space="preserve"> The home page for Java </w:t>
+      </w:r>
+    </w:p>
+    <w:p>
+      <w:pPr>
+        <w:pStyle w:val="TextBody"/>
+        <w:rPr/>
+      </w:pPr>
+      <w:hyperlink r:id="rId47">
+        <w:r>
+          <w:rPr>
+            <w:rStyle w:val="InternetLink"/>
+          </w:rPr>
+          <w:t>http://www.oracle.com/technetwork/java/index.html</w:t>
+        </w:r>
+      </w:hyperlink>
+      <w:r>
+        <w:rPr/>
+        <w:t xml:space="preserve"> Essentials of the Java programming language </w:t>
+      </w:r>
+    </w:p>
+    <w:p>
+      <w:pPr>
+        <w:pStyle w:val="TextBody"/>
+        <w:rPr/>
+      </w:pPr>
+      <w:hyperlink r:id="rId48">
+        <w:r>
+          <w:rPr>
+            <w:rStyle w:val="InternetLink"/>
+          </w:rPr>
+          <w:t>http://www.gnu.org/software/java/java.html</w:t>
+        </w:r>
+      </w:hyperlink>
+      <w:r>
+        <w:rPr/>
+        <w:t xml:space="preserve"> GNU and the Java language </w:t>
+      </w:r>
+    </w:p>
+    <w:p>
+      <w:pPr>
+        <w:pStyle w:val="TextBody"/>
+        <w:rPr/>
+      </w:pPr>
+      <w:hyperlink r:id="rId49">
+        <w:r>
+          <w:rPr>
+            <w:rStyle w:val="InternetLink"/>
+          </w:rPr>
+          <w:t>http://www.haskell.org/haskellwiki/Haskell</w:t>
+        </w:r>
+      </w:hyperlink>
+      <w:r>
+        <w:rPr/>
+        <w:t xml:space="preserve"> The Haskell programming language </w:t>
+      </w:r>
+    </w:p>
+    <w:p>
+      <w:pPr>
+        <w:pStyle w:val="TextBody"/>
+        <w:rPr/>
+      </w:pPr>
+      <w:hyperlink r:id="rId50">
+        <w:r>
+          <w:rPr>
+            <w:rStyle w:val="InternetLink"/>
+          </w:rPr>
+          <w:t>http://www.eiffel.com</w:t>
+        </w:r>
+      </w:hyperlink>
+      <w:r>
+        <w:rPr/>
+        <w:t xml:space="preserve"> The Eiffel programming language home page </w:t>
+      </w:r>
+    </w:p>
+    <w:p>
+      <w:pPr>
+        <w:pStyle w:val="TextBody"/>
+        <w:rPr/>
+      </w:pPr>
+      <w:hyperlink r:id="rId51">
+        <w:r>
+          <w:rPr>
+            <w:rStyle w:val="InternetLink"/>
+          </w:rPr>
+          <w:t>http://www.smalltalk.org</w:t>
+        </w:r>
+      </w:hyperlink>
+      <w:r>
+        <w:rPr/>
+        <w:t xml:space="preserve"> The Smalltalk programming language home page </w:t>
+      </w:r>
+    </w:p>
+    <w:p>
+      <w:pPr>
+        <w:pStyle w:val="TextBody"/>
+        <w:rPr/>
+      </w:pPr>
+      <w:hyperlink r:id="rId52">
+        <w:r>
+          <w:rPr>
+            <w:rStyle w:val="InternetLink"/>
+          </w:rPr>
+          <w:t>http://www.visualbasic.org</w:t>
+        </w:r>
+      </w:hyperlink>
+      <w:r>
+        <w:rPr/>
+        <w:t xml:space="preserve"> Association of Visual BASIC Professionals page </w:t>
+      </w:r>
+    </w:p>
+    <w:p>
+      <w:pPr>
+        <w:pStyle w:val="TextBody"/>
+        <w:rPr/>
+      </w:pPr>
+      <w:hyperlink r:id="rId53">
+        <w:r>
+          <w:rPr>
+            <w:rStyle w:val="InternetLink"/>
+          </w:rPr>
+          <w:t>http://gcc.gnu.org/fortran</w:t>
+        </w:r>
+      </w:hyperlink>
+      <w:r>
+        <w:rPr/>
+        <w:t xml:space="preserve"> Home page for GNU FORTRAN </w:t>
+      </w:r>
+    </w:p>
+    <w:p>
+      <w:pPr>
+        <w:pStyle w:val="TextBody"/>
+        <w:rPr/>
+      </w:pPr>
+      <w:hyperlink r:id="rId54">
+        <w:r>
+          <w:rPr>
+            <w:rStyle w:val="InternetLink"/>
+          </w:rPr>
+          <w:t>http://www.sigapl.org</w:t>
+        </w:r>
+      </w:hyperlink>
+      <w:r>
+        <w:rPr/>
+        <w:t xml:space="preserve"> ACM SIGPLAN chapter on APL </w:t>
+      </w:r>
+    </w:p>
+    <w:p>
+      <w:pPr>
+        <w:pStyle w:val="TextBody"/>
+        <w:rPr/>
+      </w:pPr>
+      <w:hyperlink r:id="rId55">
+        <w:r>
+          <w:rPr>
+            <w:rStyle w:val="InternetLink"/>
+          </w:rPr>
+          <w:t>http://en.wikipedia.org/wiki/AWK</w:t>
+        </w:r>
+      </w:hyperlink>
+      <w:r>
+        <w:rPr/>
+        <w:t xml:space="preserve">Wikipedia page for AWK </w:t>
+      </w:r>
+    </w:p>
+    <w:p>
+      <w:pPr>
+        <w:pStyle w:val="TextBody"/>
+        <w:rPr/>
+      </w:pPr>
+      <w:hyperlink r:id="rId56">
+        <w:r>
+          <w:rPr>
+            <w:rStyle w:val="InternetLink"/>
+          </w:rPr>
+          <w:t>http://www.grymoire.com/Unix/Awk.html</w:t>
+        </w:r>
+      </w:hyperlink>
+      <w:r>
+        <w:rPr/>
+        <w:t xml:space="preserve"> A nice tutorial on AWK </w:t>
+      </w:r>
+    </w:p>
+    <w:p>
+      <w:pPr>
+        <w:pStyle w:val="TextBody"/>
+        <w:rPr/>
+      </w:pPr>
+      <w:hyperlink r:id="rId57">
+        <w:r>
+          <w:rPr>
+            <w:rStyle w:val="InternetLink"/>
+          </w:rPr>
+          <w:t>http://www.gnu.org/software/gawk</w:t>
+        </w:r>
+      </w:hyperlink>
+      <w:r>
+        <w:rPr/>
+        <w:t xml:space="preserve"> Page for GNU AWK (gawk) </w:t>
+      </w:r>
+    </w:p>
+    <w:p>
+      <w:pPr>
+        <w:pStyle w:val="TextBody"/>
+        <w:rPr/>
+      </w:pPr>
+      <w:hyperlink r:id="rId58">
+        <w:r>
+          <w:rPr>
+            <w:rStyle w:val="InternetLink"/>
+          </w:rPr>
+          <w:t>http://www.tcl.tk</w:t>
+        </w:r>
+      </w:hyperlink>
+      <w:r>
+        <w:rPr/>
+        <w:t xml:space="preserve"> A useful page for TCL developers HTML Activities</w:t>
+      </w:r>
+    </w:p>
+    <w:p>
+      <w:pPr>
+        <w:pStyle w:val="TextBody"/>
+        <w:rPr/>
+      </w:pPr>
+      <w:hyperlink r:id="rId59">
+        <w:r>
+          <w:rPr>
+            <w:rStyle w:val="InternetLink"/>
+          </w:rPr>
+          <w:t>http://www.w3.org/MarkUp</w:t>
+        </w:r>
+      </w:hyperlink>
+      <w:r>
+        <w:rPr/>
+        <w:t xml:space="preserve"> XHxTML2 working group home page </w:t>
+      </w:r>
+    </w:p>
+    <w:p>
+      <w:pPr>
+        <w:pStyle w:val="TextBody"/>
+        <w:rPr/>
+      </w:pPr>
+      <w:hyperlink r:id="rId60">
+        <w:r>
+          <w:rPr>
+            <w:rStyle w:val="InternetLink"/>
+          </w:rPr>
+          <w:t>http://www.w3schools.com/html/</w:t>
+        </w:r>
+      </w:hyperlink>
+      <w:r>
+        <w:rPr/>
+        <w:t xml:space="preserve"> A comprehensive HTML5 tutorial </w:t>
+      </w:r>
+    </w:p>
+    <w:p>
+      <w:pPr>
+        <w:pStyle w:val="TextBody"/>
+        <w:rPr/>
+      </w:pPr>
+      <w:hyperlink r:id="rId61">
+        <w:r>
+          <w:rPr>
+            <w:rStyle w:val="InternetLink"/>
+          </w:rPr>
+          <w:t>http://www.w3schools.com/html/html_intro.asp</w:t>
+        </w:r>
+      </w:hyperlink>
+      <w:r>
+        <w:rPr/>
+        <w:t xml:space="preserve"> Introduction to HTML Compilers</w:t>
+      </w:r>
+    </w:p>
+    <w:p>
+      <w:pPr>
+        <w:pStyle w:val="TextBody"/>
+        <w:rPr/>
+      </w:pPr>
+      <w:hyperlink r:id="rId62">
+        <w:r>
+          <w:rPr>
+            <w:rStyle w:val="InternetLink"/>
+          </w:rPr>
+          <w:t>http://gcc.gnu.org/</w:t>
+        </w:r>
+      </w:hyperlink>
+      <w:r>
+        <w:rPr/>
+        <w:t xml:space="preserve"> The home page for gcc</w:t>
+      </w:r>
+    </w:p>
+    <w:p>
+      <w:pPr>
+        <w:pStyle w:val="TextBody"/>
+        <w:rPr/>
+      </w:pPr>
+      <w:hyperlink r:id="rId63">
+        <w:r>
+          <w:rPr>
+            <w:rStyle w:val="InternetLink"/>
+          </w:rPr>
+          <w:t>http://gcc.gnu.org/java/</w:t>
+        </w:r>
+      </w:hyperlink>
+      <w:r>
+        <w:rPr/>
+        <w:t xml:space="preserve"> The home page for GNU Java compiler gcj </w:t>
+      </w:r>
+    </w:p>
+    <w:p>
+      <w:pPr>
+        <w:pStyle w:val="TextBody"/>
+        <w:rPr/>
+      </w:pPr>
+      <w:hyperlink r:id="rId64">
+        <w:r>
+          <w:rPr>
+            <w:rStyle w:val="InternetLink"/>
+          </w:rPr>
+          <w:t>http://www.w3schools.com/html/</w:t>
+        </w:r>
+      </w:hyperlink>
+      <w:r>
+        <w:rPr/>
+        <w:t xml:space="preserve"> A comprehensive HTML5 tutorial</w:t>
+      </w:r>
+    </w:p>
+    <w:p>
+      <w:pPr>
+        <w:pStyle w:val="TextBody"/>
+        <w:rPr/>
+      </w:pPr>
+      <w:hyperlink r:id="rId65">
+        <w:r>
+          <w:rPr>
+            <w:rStyle w:val="InternetLink"/>
+          </w:rPr>
+          <w:t>https://www.w3.org/XML/</w:t>
+        </w:r>
+      </w:hyperlink>
+      <w:r>
+        <w:rPr/>
+        <w:t xml:space="preserve"> Extensible Markup Language (XML) homepage.</w:t>
+      </w:r>
+    </w:p>
+    <w:p>
+      <w:pPr>
+        <w:pStyle w:val="TextBody"/>
+        <w:rPr/>
+      </w:pPr>
+      <w:hyperlink r:id="rId66">
+        <w:r>
+          <w:rPr>
+            <w:rStyle w:val="InternetLink"/>
+          </w:rPr>
+          <w:t>http://www.cprogramming.com/g++.html</w:t>
+        </w:r>
+      </w:hyperlink>
+      <w:r>
+        <w:rPr>
+          <w:rStyle w:val="InternetLink"/>
+        </w:rPr>
+        <w:t xml:space="preserve"> </w:t>
+      </w:r>
+      <w:r>
+        <w:rPr/>
+        <w:t>Home page for g++ compiler use</w:t>
+      </w:r>
+    </w:p>
+    <w:p>
+      <w:pPr>
+        <w:pStyle w:val="TextBody"/>
+        <w:rPr/>
+      </w:pPr>
+      <w:hyperlink r:id="rId67">
+        <w:r>
+          <w:rPr>
+            <w:rStyle w:val="InternetLink"/>
+          </w:rPr>
+          <w:t>http://courses.cs.washington.edu/courses/cse373/99au/unix/g++.html</w:t>
+        </w:r>
+      </w:hyperlink>
+      <w:r>
+        <w:rPr/>
+        <w:t xml:space="preserve"> Home page for g++ compiler use</w:t>
+      </w:r>
+    </w:p>
+    <w:p>
+      <w:pPr>
+        <w:pStyle w:val="TextBody"/>
+        <w:rPr/>
+      </w:pPr>
+      <w:hyperlink r:id="rId68">
+        <w:r>
+          <w:rPr>
+            <w:rStyle w:val="InternetLink"/>
+          </w:rPr>
+          <w:t>http://docs.oracle.com/javase/7/docs/technotes/tools/windows/javac.html</w:t>
+        </w:r>
+      </w:hyperlink>
+      <w:r>
+        <w:rPr/>
+        <w:t xml:space="preserve"> Page for Java language compiler javac Make and Library Tools</w:t>
+      </w:r>
+    </w:p>
+    <w:p>
+      <w:pPr>
+        <w:pStyle w:val="TextBody"/>
+        <w:rPr/>
+      </w:pPr>
+      <w:hyperlink r:id="rId69">
+        <w:r>
+          <w:rPr>
+            <w:rStyle w:val="InternetLink"/>
+          </w:rPr>
+          <w:t>http://www.tutorialspoint.com/makefile/index.htm</w:t>
+        </w:r>
+      </w:hyperlink>
+      <w:r>
+        <w:rPr>
+          <w:rStyle w:val="InternetLink"/>
+        </w:rPr>
+        <w:t xml:space="preserve"> </w:t>
+      </w:r>
+      <w:r>
+        <w:rPr/>
+        <w:t>Nice tutorial on makefiles</w:t>
+      </w:r>
+    </w:p>
+    <w:p>
+      <w:pPr>
+        <w:pStyle w:val="TextBody"/>
+        <w:rPr/>
+      </w:pPr>
+      <w:hyperlink r:id="rId70">
+        <w:r>
+          <w:rPr>
+            <w:rStyle w:val="InternetLink"/>
+          </w:rPr>
+          <w:t>www.cs.colby.edu/maxwell/courses/tutorials/maketutor/</w:t>
+        </w:r>
+      </w:hyperlink>
+      <w:r>
+        <w:rPr/>
+        <w:t xml:space="preserve"> </w:t>
+      </w:r>
+      <w:bookmarkStart w:id="0" w:name="_Hlk520352553"/>
+      <w:r>
+        <w:rPr/>
+        <w:t xml:space="preserve">Nice tutorial on makefiles </w:t>
+      </w:r>
+      <w:bookmarkEnd w:id="0"/>
+    </w:p>
+    <w:p>
+      <w:pPr>
+        <w:pStyle w:val="TextBody"/>
+        <w:rPr/>
+      </w:pPr>
       <w:hyperlink r:id="rId71">
         <w:r>
           <w:rPr>
             <w:rStyle w:val="InternetLink"/>
           </w:rPr>
-          <w:t>https://www.linux.org/</w:t>
-        </w:r>
-      </w:hyperlink>
-      <w:r>
-        <w:rPr/>
-        <w:t xml:space="preserve"> Everything about the Linux kernel and all sorts of tutorials for beginner, intermediate, and advance users, programmers, and system admins</w:t>
+          <w:t>http://www.gnu.org/software/gdb/gdb.html</w:t>
+        </w:r>
+      </w:hyperlink>
+      <w:r>
+        <w:rPr/>
+        <w:t xml:space="preserve"> The home page for gdb, the GNU project debugger </w:t>
       </w:r>
     </w:p>
     <w:p>
@@ -1710,12 +2224,12 @@
           <w:rPr>
             <w:rStyle w:val="InternetLink"/>
           </w:rPr>
-          <w:t>https://www.linux.com/</w:t>
-        </w:r>
-      </w:hyperlink>
-      <w:r>
-        <w:rPr/>
-        <w:t xml:space="preserve"> A site for Linux news, how-tos, answers, forums, etc.</w:t>
+          <w:t>http://www.gnu.org/manual/</w:t>
+        </w:r>
+      </w:hyperlink>
+      <w:r>
+        <w:rPr/>
+        <w:t xml:space="preserve"> Online documentation for GNU packages Revision Control with Git/GitHub</w:t>
       </w:r>
     </w:p>
     <w:p>
@@ -1728,30 +2242,30 @@
           <w:rPr>
             <w:rStyle w:val="InternetLink"/>
           </w:rPr>
-          <w:t>https://www.howtoforge.com/</w:t>
-        </w:r>
-      </w:hyperlink>
+          <w:t>http://gitref.org/</w:t>
+        </w:r>
+      </w:hyperlink>
+      <w:r>
+        <w:rPr/>
+        <w:t xml:space="preserve"> A comprehensive reference site for services offered by GitHub </w:t>
+      </w:r>
+    </w:p>
+    <w:p>
+      <w:pPr>
+        <w:pStyle w:val="TextBody"/>
+        <w:rPr/>
+      </w:pPr>
       <w:hyperlink r:id="rId74">
         <w:r>
           <w:rPr>
             <w:rStyle w:val="InternetLink"/>
           </w:rPr>
-          <w:t xml:space="preserve"> </w:t>
-        </w:r>
-      </w:hyperlink>
-    </w:p>
-    <w:p>
-      <w:pPr>
-        <w:pStyle w:val="TextBody"/>
-        <w:rPr/>
-      </w:pPr>
-      <w:r>
-        <w:rPr>
-          <w:rStyle w:val="InternetLink"/>
-          <w:color w:val="00000A"/>
-          <w:u w:val="none"/>
-        </w:rPr>
-        <w:t>A site for Linux tutorials.</w:t>
+          <w:t>http://git-scm.com/</w:t>
+        </w:r>
+      </w:hyperlink>
+      <w:r>
+        <w:rPr/>
+        <w:t xml:space="preserve"> Open source site for Git hosted on GitHub by scm.</w:t>
       </w:r>
     </w:p>
     <w:p>
@@ -1764,136 +2278,30 @@
           <w:rPr>
             <w:rStyle w:val="InternetLink"/>
           </w:rPr>
-          <w:t>http://www.tutorialspoint.com/index.htm</w:t>
-        </w:r>
-      </w:hyperlink>
+          <w:t>https://github.com/</w:t>
+        </w:r>
+      </w:hyperlink>
+      <w:r>
+        <w:rPr/>
+        <w:t xml:space="preserve"> GitHub hosting site</w:t>
+      </w:r>
+    </w:p>
+    <w:p>
+      <w:pPr>
+        <w:pStyle w:val="TextBody"/>
+        <w:rPr/>
+      </w:pPr>
       <w:hyperlink r:id="rId76">
         <w:r>
           <w:rPr>
             <w:rStyle w:val="InternetLink"/>
           </w:rPr>
-          <w:t xml:space="preserve"> </w:t>
-        </w:r>
-      </w:hyperlink>
-    </w:p>
-    <w:p>
-      <w:pPr>
-        <w:pStyle w:val="TextBody"/>
-        <w:rPr/>
-      </w:pPr>
-      <w:hyperlink r:id="rId77">
-        <w:r>
-          <w:rPr>
-            <w:rStyle w:val="InternetLink"/>
-            <w:color w:val="00000A"/>
-            <w:u w:val="none"/>
-          </w:rPr>
-          <w:t xml:space="preserve">An excellent site for tutorials on almost all sorts of computing related topics including programming languages, web development, scripting, Java technologies, big data analytics, SAP, databases, and Microsoft technologies </w:t>
-        </w:r>
-      </w:hyperlink>
-    </w:p>
-    <w:p>
-      <w:pPr>
-        <w:pStyle w:val="TextBody"/>
-        <w:rPr/>
-      </w:pPr>
-      <w:hyperlink r:id="rId78">
-        <w:r>
-          <w:rPr>
-            <w:rStyle w:val="InternetLink"/>
-          </w:rPr>
-          <w:t>http://www.tldp.org/</w:t>
-        </w:r>
-      </w:hyperlink>
-      <w:hyperlink r:id="rId79">
-        <w:r>
-          <w:rPr>
-            <w:rStyle w:val="InternetLink"/>
-          </w:rPr>
-          <w:t xml:space="preserve"> </w:t>
-        </w:r>
-      </w:hyperlink>
-    </w:p>
-    <w:p>
-      <w:pPr>
-        <w:pStyle w:val="TextBody"/>
-        <w:rPr/>
-      </w:pPr>
-      <w:hyperlink r:id="rId80">
-        <w:r>
-          <w:rPr>
-            <w:rStyle w:val="InternetLink"/>
-            <w:color w:val="00000A"/>
-            <w:u w:val="none"/>
-          </w:rPr>
-          <w:t xml:space="preserve">All sorts of Linux documentation; some may be outdated </w:t>
-        </w:r>
-      </w:hyperlink>
-    </w:p>
-    <w:p>
-      <w:pPr>
-        <w:pStyle w:val="TextBody"/>
-        <w:rPr/>
-      </w:pPr>
-      <w:hyperlink r:id="rId81">
-        <w:r>
-          <w:rPr>
-            <w:rStyle w:val="InternetLink"/>
-          </w:rPr>
-          <w:t>http://www.gnu.org/</w:t>
-        </w:r>
-      </w:hyperlink>
-      <w:r>
-        <w:rPr/>
-        <w:t xml:space="preserve"> Homepage for the free operating system GNU by the Free Software Foundation. Work on GNU’s kernel, The Hurd, started in 1990 (before work on Linux had started).</w:t>
-      </w:r>
-    </w:p>
-    <w:p>
-      <w:pPr>
-        <w:pStyle w:val="TextBody"/>
-        <w:rPr/>
-      </w:pPr>
-      <w:hyperlink r:id="rId82">
-        <w:r>
-          <w:rPr>
-            <w:rStyle w:val="InternetLink"/>
-          </w:rPr>
-          <w:t>http://www.tutorialspoint.com/c_standard_library/index.htm</w:t>
-        </w:r>
-      </w:hyperlink>
-      <w:r>
-        <w:rPr/>
-        <w:t xml:space="preserve"> The C standard library.</w:t>
-      </w:r>
-    </w:p>
-    <w:p>
-      <w:pPr>
-        <w:pStyle w:val="TextBody"/>
-        <w:rPr/>
-      </w:pPr>
-      <w:hyperlink r:id="rId83">
-        <w:r>
-          <w:rPr>
-            <w:rStyle w:val="InternetLink"/>
-          </w:rPr>
-          <w:t>http://www.compileonline.com</w:t>
-        </w:r>
-      </w:hyperlink>
-      <w:r>
-        <w:rPr/>
-        <w:t xml:space="preserve"> </w:t>
-      </w:r>
-      <w:hyperlink r:id="rId84">
-        <w:r>
-          <w:rPr>
-            <w:rStyle w:val="InternetLink"/>
-          </w:rPr>
-          <w:t>(http://www.tutorialspoint.com/codingground.htm)</w:t>
-        </w:r>
-      </w:hyperlink>
-      <w:r>
-        <w:rPr/>
-        <w:t xml:space="preserve"> A great free site for online editing, compiling, and running programs in almost any language from assembly language to Python and from Algol-68 to Ruby.</w:t>
+          <w:t>http://en.wikipedia.org/wiki/GitHub</w:t>
+        </w:r>
+      </w:hyperlink>
+      <w:r>
+        <w:rPr/>
+        <w:t xml:space="preserve"> The Wikipedia site for GitHub</w:t>
       </w:r>
     </w:p>
     <w:p>
@@ -1917,6 +2325,254 @@
       </w:pPr>
       <w:r>
         <w:rPr/>
+        <w:t>Chapter 15</w:t>
+      </w:r>
+    </w:p>
+    <w:p>
+      <w:pPr>
+        <w:pStyle w:val="Normal"/>
+        <w:rPr/>
+      </w:pPr>
+      <w:r>
+        <w:rPr/>
+        <w:tab/>
+      </w:r>
+    </w:p>
+    <w:p>
+      <w:pPr>
+        <w:pStyle w:val="TextBody"/>
+        <w:rPr/>
+      </w:pPr>
+      <w:hyperlink r:id="rId77">
+        <w:r>
+          <w:rPr>
+            <w:rStyle w:val="InternetLink"/>
+          </w:rPr>
+          <w:t>https://www.linux.org/</w:t>
+        </w:r>
+      </w:hyperlink>
+      <w:r>
+        <w:rPr/>
+        <w:t xml:space="preserve"> Everything about the Linux kernel and all sorts of tutorials for beginner, intermediate, and advance users, programmers, and system admins</w:t>
+      </w:r>
+    </w:p>
+    <w:p>
+      <w:pPr>
+        <w:pStyle w:val="TextBody"/>
+        <w:rPr/>
+      </w:pPr>
+      <w:hyperlink r:id="rId78">
+        <w:r>
+          <w:rPr>
+            <w:rStyle w:val="InternetLink"/>
+          </w:rPr>
+          <w:t>https://www.linux.com/</w:t>
+        </w:r>
+      </w:hyperlink>
+      <w:r>
+        <w:rPr/>
+        <w:t xml:space="preserve"> A site for Linux news, how-tos, answers, forums, etc.</w:t>
+      </w:r>
+    </w:p>
+    <w:p>
+      <w:pPr>
+        <w:pStyle w:val="TextBody"/>
+        <w:rPr/>
+      </w:pPr>
+      <w:hyperlink r:id="rId79">
+        <w:r>
+          <w:rPr>
+            <w:rStyle w:val="InternetLink"/>
+          </w:rPr>
+          <w:t>https://www.howtoforge.com/</w:t>
+        </w:r>
+      </w:hyperlink>
+      <w:hyperlink r:id="rId80">
+        <w:r>
+          <w:rPr>
+            <w:rStyle w:val="InternetLink"/>
+          </w:rPr>
+          <w:t xml:space="preserve"> </w:t>
+        </w:r>
+      </w:hyperlink>
+    </w:p>
+    <w:p>
+      <w:pPr>
+        <w:pStyle w:val="TextBody"/>
+        <w:rPr/>
+      </w:pPr>
+      <w:r>
+        <w:rPr>
+          <w:rStyle w:val="InternetLink"/>
+          <w:color w:val="00000A"/>
+          <w:u w:val="none"/>
+        </w:rPr>
+        <w:t>A site for Linux tutorials.</w:t>
+      </w:r>
+    </w:p>
+    <w:p>
+      <w:pPr>
+        <w:pStyle w:val="TextBody"/>
+        <w:rPr/>
+      </w:pPr>
+      <w:hyperlink r:id="rId81">
+        <w:r>
+          <w:rPr>
+            <w:rStyle w:val="InternetLink"/>
+          </w:rPr>
+          <w:t>http://www.tutorialspoint.com/index.htm</w:t>
+        </w:r>
+      </w:hyperlink>
+      <w:hyperlink r:id="rId82">
+        <w:r>
+          <w:rPr>
+            <w:rStyle w:val="InternetLink"/>
+          </w:rPr>
+          <w:t xml:space="preserve"> </w:t>
+        </w:r>
+      </w:hyperlink>
+    </w:p>
+    <w:p>
+      <w:pPr>
+        <w:pStyle w:val="TextBody"/>
+        <w:rPr/>
+      </w:pPr>
+      <w:hyperlink r:id="rId83">
+        <w:r>
+          <w:rPr>
+            <w:rStyle w:val="InternetLink"/>
+            <w:color w:val="00000A"/>
+            <w:u w:val="none"/>
+          </w:rPr>
+          <w:t xml:space="preserve">An excellent site for tutorials on almost all sorts of computing related topics including programming languages, web development, scripting, Java technologies, big data analytics, SAP, databases, and Microsoft technologies </w:t>
+        </w:r>
+      </w:hyperlink>
+    </w:p>
+    <w:p>
+      <w:pPr>
+        <w:pStyle w:val="TextBody"/>
+        <w:rPr/>
+      </w:pPr>
+      <w:hyperlink r:id="rId84">
+        <w:r>
+          <w:rPr>
+            <w:rStyle w:val="InternetLink"/>
+          </w:rPr>
+          <w:t>http://www.tldp.org/</w:t>
+        </w:r>
+      </w:hyperlink>
+      <w:hyperlink r:id="rId85">
+        <w:r>
+          <w:rPr>
+            <w:rStyle w:val="InternetLink"/>
+          </w:rPr>
+          <w:t xml:space="preserve"> </w:t>
+        </w:r>
+      </w:hyperlink>
+    </w:p>
+    <w:p>
+      <w:pPr>
+        <w:pStyle w:val="TextBody"/>
+        <w:rPr/>
+      </w:pPr>
+      <w:hyperlink r:id="rId86">
+        <w:r>
+          <w:rPr>
+            <w:rStyle w:val="InternetLink"/>
+            <w:color w:val="00000A"/>
+            <w:u w:val="none"/>
+          </w:rPr>
+          <w:t xml:space="preserve">All sorts of Linux documentation; some may be outdated </w:t>
+        </w:r>
+      </w:hyperlink>
+    </w:p>
+    <w:p>
+      <w:pPr>
+        <w:pStyle w:val="TextBody"/>
+        <w:rPr/>
+      </w:pPr>
+      <w:hyperlink r:id="rId87">
+        <w:r>
+          <w:rPr>
+            <w:rStyle w:val="InternetLink"/>
+          </w:rPr>
+          <w:t>http://www.gnu.org/</w:t>
+        </w:r>
+      </w:hyperlink>
+      <w:r>
+        <w:rPr/>
+        <w:t xml:space="preserve"> Homepage for the free operating system GNU by the Free Software Foundation. Work on GNU’s kernel, The Hurd, started in 1990 (before work on Linux had started).</w:t>
+      </w:r>
+    </w:p>
+    <w:p>
+      <w:pPr>
+        <w:pStyle w:val="TextBody"/>
+        <w:rPr/>
+      </w:pPr>
+      <w:hyperlink r:id="rId88">
+        <w:r>
+          <w:rPr>
+            <w:rStyle w:val="InternetLink"/>
+          </w:rPr>
+          <w:t>http://www.tutorialspoint.com/c_standard_library/index.htm</w:t>
+        </w:r>
+      </w:hyperlink>
+      <w:r>
+        <w:rPr/>
+        <w:t xml:space="preserve"> The C standard library.</w:t>
+      </w:r>
+    </w:p>
+    <w:p>
+      <w:pPr>
+        <w:pStyle w:val="TextBody"/>
+        <w:rPr/>
+      </w:pPr>
+      <w:hyperlink r:id="rId89">
+        <w:r>
+          <w:rPr>
+            <w:rStyle w:val="InternetLink"/>
+          </w:rPr>
+          <w:t>http://www.compileonline.com</w:t>
+        </w:r>
+      </w:hyperlink>
+      <w:r>
+        <w:rPr/>
+        <w:t xml:space="preserve"> </w:t>
+      </w:r>
+      <w:hyperlink r:id="rId90">
+        <w:r>
+          <w:rPr>
+            <w:rStyle w:val="InternetLink"/>
+          </w:rPr>
+          <w:t>(http://www.tutorialspoint.com/codingground.htm)</w:t>
+        </w:r>
+      </w:hyperlink>
+      <w:r>
+        <w:rPr/>
+        <w:t xml:space="preserve"> A great free site for online editing, compiling, and running programs in almost any language from assembly language to Python and from Algol-68 to Ruby.</w:t>
+      </w:r>
+    </w:p>
+    <w:p>
+      <w:pPr>
+        <w:pStyle w:val="Normal"/>
+        <w:rPr/>
+      </w:pPr>
+      <w:r>
+        <w:rPr/>
+        <w:tab/>
+      </w:r>
+    </w:p>
+    <w:p>
+      <w:pPr>
+        <w:pStyle w:val="Heading1"/>
+        <w:numPr>
+          <w:ilvl w:val="0"/>
+          <w:numId w:val="3"/>
+        </w:numPr>
+        <w:rPr/>
+      </w:pPr>
+      <w:r>
+        <w:rPr/>
         <w:t>Chapter 16</w:t>
       </w:r>
     </w:p>
@@ -1935,7 +2591,7 @@
         <w:pStyle w:val="TextBody"/>
         <w:rPr/>
       </w:pPr>
-      <w:hyperlink r:id="rId85">
+      <w:hyperlink r:id="rId91">
         <w:r>
           <w:rPr>
             <w:rStyle w:val="InternetLink"/>
@@ -1953,7 +2609,7 @@
         <w:pStyle w:val="TextBody"/>
         <w:rPr/>
       </w:pPr>
-      <w:hyperlink r:id="rId86">
+      <w:hyperlink r:id="rId92">
         <w:r>
           <w:rPr>
             <w:rStyle w:val="InternetLink"/>
@@ -1971,7 +2627,7 @@
         <w:pStyle w:val="TextBody"/>
         <w:rPr/>
       </w:pPr>
-      <w:hyperlink r:id="rId87">
+      <w:hyperlink r:id="rId93">
         <w:r>
           <w:rPr>
             <w:rStyle w:val="InternetLink"/>
@@ -1989,7 +2645,7 @@
         <w:pStyle w:val="TextBody"/>
         <w:rPr/>
       </w:pPr>
-      <w:hyperlink r:id="rId88">
+      <w:hyperlink r:id="rId94">
         <w:r>
           <w:rPr>
             <w:rStyle w:val="InternetLink"/>
@@ -2007,7 +2663,7 @@
         <w:pStyle w:val="TextBody"/>
         <w:rPr/>
       </w:pPr>
-      <w:hyperlink r:id="rId89">
+      <w:hyperlink r:id="rId95">
         <w:r>
           <w:rPr>
             <w:rStyle w:val="InternetLink"/>
@@ -2025,7 +2681,7 @@
         <w:pStyle w:val="TextBody"/>
         <w:rPr/>
       </w:pPr>
-      <w:hyperlink r:id="rId90">
+      <w:hyperlink r:id="rId96">
         <w:r>
           <w:rPr>
             <w:rStyle w:val="InternetLink"/>
@@ -2043,7 +2699,7 @@
         <w:pStyle w:val="TextBody"/>
         <w:rPr/>
       </w:pPr>
-      <w:hyperlink r:id="rId91">
+      <w:hyperlink r:id="rId97">
         <w:r>
           <w:rPr>
             <w:rStyle w:val="InternetLink"/>
@@ -2061,7 +2717,7 @@
         <w:pStyle w:val="TextBody"/>
         <w:rPr/>
       </w:pPr>
-      <w:hyperlink r:id="rId92">
+      <w:hyperlink r:id="rId98">
         <w:r>
           <w:rPr>
             <w:rStyle w:val="InternetLink"/>
@@ -2111,7 +2767,7 @@
         <w:pStyle w:val="Normal"/>
         <w:rPr/>
       </w:pPr>
-      <w:hyperlink r:id="rId93">
+      <w:hyperlink r:id="rId99">
         <w:r>
           <w:rPr>
             <w:rStyle w:val="InternetLink"/>
@@ -2157,7 +2813,7 @@
         <w:pStyle w:val="Normal"/>
         <w:rPr/>
       </w:pPr>
-      <w:hyperlink r:id="rId94">
+      <w:hyperlink r:id="rId100">
         <w:r>
           <w:rPr>
             <w:rStyle w:val="InternetLink"/>
@@ -2203,7 +2859,7 @@
         <w:pStyle w:val="Normal"/>
         <w:rPr/>
       </w:pPr>
-      <w:hyperlink r:id="rId95">
+      <w:hyperlink r:id="rId101">
         <w:r>
           <w:rPr>
             <w:rStyle w:val="InternetLink"/>
@@ -2245,7 +2901,7 @@
         <w:pStyle w:val="Normal"/>
         <w:rPr/>
       </w:pPr>
-      <w:hyperlink r:id="rId96">
+      <w:hyperlink r:id="rId102">
         <w:r>
           <w:rPr>
             <w:rStyle w:val="InternetLink"/>
@@ -2287,7 +2943,7 @@
         <w:pStyle w:val="Normal"/>
         <w:rPr/>
       </w:pPr>
-      <w:hyperlink r:id="rId97">
+      <w:hyperlink r:id="rId103">
         <w:r>
           <w:rPr>
             <w:rStyle w:val="InternetLink"/>
@@ -2329,7 +2985,7 @@
         <w:pStyle w:val="Normal"/>
         <w:rPr/>
       </w:pPr>
-      <w:hyperlink r:id="rId98">
+      <w:hyperlink r:id="rId104">
         <w:r>
           <w:rPr>
             <w:rStyle w:val="InternetLink"/>
@@ -2371,7 +3027,7 @@
         <w:pStyle w:val="Normal"/>
         <w:rPr/>
       </w:pPr>
-      <w:hyperlink r:id="rId99">
+      <w:hyperlink r:id="rId105">
         <w:r>
           <w:rPr>
             <w:rStyle w:val="InternetLink"/>
@@ -2413,7 +3069,7 @@
         <w:pStyle w:val="Normal"/>
         <w:rPr/>
       </w:pPr>
-      <w:hyperlink r:id="rId100">
+      <w:hyperlink r:id="rId106">
         <w:r>
           <w:rPr>
             <w:rStyle w:val="InternetLink"/>
@@ -2455,7 +3111,7 @@
         <w:pStyle w:val="Normal"/>
         <w:rPr/>
       </w:pPr>
-      <w:hyperlink r:id="rId101">
+      <w:hyperlink r:id="rId107">
         <w:r>
           <w:rPr>
             <w:rStyle w:val="InternetLink"/>
@@ -2497,7 +3153,7 @@
         <w:pStyle w:val="Normal"/>
         <w:rPr/>
       </w:pPr>
-      <w:hyperlink r:id="rId102">
+      <w:hyperlink r:id="rId108">
         <w:r>
           <w:rPr>
             <w:rStyle w:val="InternetLink"/>
@@ -2544,7 +3200,7 @@
         <w:pStyle w:val="TextBody"/>
         <w:rPr/>
       </w:pPr>
-      <w:hyperlink r:id="rId103">
+      <w:hyperlink r:id="rId109">
         <w:r>
           <w:rPr>
             <w:rStyle w:val="InternetLink"/>
@@ -2574,7 +3230,7 @@
         <w:pStyle w:val="TextBody"/>
         <w:rPr/>
       </w:pPr>
-      <w:hyperlink r:id="rId104">
+      <w:hyperlink r:id="rId110">
         <w:r>
           <w:rPr>
             <w:rStyle w:val="InternetLink"/>
@@ -2598,7 +3254,7 @@
         <w:pStyle w:val="TextBody"/>
         <w:rPr/>
       </w:pPr>
-      <w:hyperlink r:id="rId105">
+      <w:hyperlink r:id="rId111">
         <w:r>
           <w:rPr>
             <w:rStyle w:val="InternetLink"/>
@@ -2622,7 +3278,7 @@
         <w:pStyle w:val="TextBody"/>
         <w:rPr/>
       </w:pPr>
-      <w:hyperlink r:id="rId106">
+      <w:hyperlink r:id="rId112">
         <w:r>
           <w:rPr>
             <w:rStyle w:val="InternetLink"/>
@@ -2658,7 +3314,7 @@
         <w:pStyle w:val="TextBody"/>
         <w:rPr/>
       </w:pPr>
-      <w:hyperlink r:id="rId107">
+      <w:hyperlink r:id="rId113">
         <w:r>
           <w:rPr>
             <w:rStyle w:val="InternetLink"/>
@@ -2686,7 +3342,7 @@
         <w:pStyle w:val="Normal"/>
         <w:rPr/>
       </w:pPr>
-      <w:hyperlink r:id="rId108">
+      <w:hyperlink r:id="rId114">
         <w:r>
           <w:rPr>
             <w:rStyle w:val="InternetLink"/>
@@ -2747,7 +3403,7 @@
         <w:pStyle w:val="TextBody"/>
         <w:rPr/>
       </w:pPr>
-      <w:hyperlink r:id="rId109">
+      <w:hyperlink r:id="rId115">
         <w:r>
           <w:rPr>
             <w:rStyle w:val="InternetLink"/>
@@ -2775,7 +3431,7 @@
         <w:pStyle w:val="TextBody"/>
         <w:rPr/>
       </w:pPr>
-      <w:hyperlink r:id="rId110">
+      <w:hyperlink r:id="rId116">
         <w:r>
           <w:rPr>
             <w:rStyle w:val="InternetLink"/>
@@ -2803,7 +3459,7 @@
         <w:pStyle w:val="TextBody"/>
         <w:rPr/>
       </w:pPr>
-      <w:hyperlink r:id="rId111">
+      <w:hyperlink r:id="rId117">
         <w:r>
           <w:rPr>
             <w:rStyle w:val="InternetLink"/>
@@ -2831,7 +3487,7 @@
         <w:pStyle w:val="TextBody"/>
         <w:rPr/>
       </w:pPr>
-      <w:hyperlink r:id="rId112">
+      <w:hyperlink r:id="rId118">
         <w:r>
           <w:rPr>
             <w:rStyle w:val="InternetLink"/>
@@ -2865,7 +3521,7 @@
         <w:pStyle w:val="TextBody"/>
         <w:rPr/>
       </w:pPr>
-      <w:hyperlink r:id="rId113">
+      <w:hyperlink r:id="rId119">
         <w:r>
           <w:rPr>
             <w:rStyle w:val="InternetLink"/>
@@ -2893,7 +3549,7 @@
         <w:pStyle w:val="Normal"/>
         <w:rPr/>
       </w:pPr>
-      <w:hyperlink r:id="rId114">
+      <w:hyperlink r:id="rId120">
         <w:r>
           <w:rPr>
             <w:rStyle w:val="InternetLink"/>
@@ -2947,7 +3603,7 @@
         <w:pStyle w:val="TextBody"/>
         <w:rPr/>
       </w:pPr>
-      <w:hyperlink r:id="rId115">
+      <w:hyperlink r:id="rId121">
         <w:r>
           <w:rPr>
             <w:rStyle w:val="InternetLink"/>
@@ -2975,7 +3631,7 @@
         <w:pStyle w:val="TextBody"/>
         <w:rPr/>
       </w:pPr>
-      <w:hyperlink r:id="rId116">
+      <w:hyperlink r:id="rId122">
         <w:r>
           <w:rPr>
             <w:rStyle w:val="InternetLink"/>
@@ -3003,7 +3659,7 @@
         <w:pStyle w:val="TextBody"/>
         <w:rPr/>
       </w:pPr>
-      <w:hyperlink r:id="rId117">
+      <w:hyperlink r:id="rId123">
         <w:r>
           <w:rPr>
             <w:rStyle w:val="InternetLink"/>
@@ -3031,7 +3687,7 @@
         <w:pStyle w:val="TextBody"/>
         <w:rPr/>
       </w:pPr>
-      <w:hyperlink r:id="rId118">
+      <w:hyperlink r:id="rId124">
         <w:r>
           <w:rPr>
             <w:rStyle w:val="InternetLink"/>
@@ -3059,7 +3715,7 @@
         <w:pStyle w:val="Normal"/>
         <w:rPr/>
       </w:pPr>
-      <w:hyperlink r:id="rId119">
+      <w:hyperlink r:id="rId125">
         <w:r>
           <w:rPr>
             <w:rStyle w:val="InternetLink"/>
@@ -3184,7 +3840,7 @@
     <w:p>
       <w:pPr>
         <w:pStyle w:val="TableParagraph"/>
-        <w:overflowPunct w:val="false"/>
+        <w:overflowPunct w:val="true"/>
         <w:spacing w:before="39" w:after="0"/>
         <w:ind w:left="94" w:right="141" w:hanging="0"/>
         <w:rPr>
@@ -3206,7 +3862,7 @@
         <w:pStyle w:val="TextBodyIndent"/>
         <w:rPr/>
       </w:pPr>
-      <w:hyperlink r:id="rId120">
+      <w:hyperlink r:id="rId126">
         <w:r>
           <w:rPr>
             <w:rStyle w:val="InternetLink"/>
@@ -3257,7 +3913,7 @@
         <w:pStyle w:val="TextBodyIndent"/>
         <w:rPr/>
       </w:pPr>
-      <w:hyperlink r:id="rId121">
+      <w:hyperlink r:id="rId127">
         <w:r>
           <w:rPr>
             <w:rStyle w:val="InternetLink"/>
@@ -3308,7 +3964,7 @@
         <w:pStyle w:val="TextBodyIndent"/>
         <w:rPr/>
       </w:pPr>
-      <w:hyperlink r:id="rId122">
+      <w:hyperlink r:id="rId128">
         <w:r>
           <w:rPr>
             <w:rStyle w:val="InternetLink"/>
@@ -3359,7 +4015,7 @@
         <w:pStyle w:val="TextBodyIndent"/>
         <w:rPr/>
       </w:pPr>
-      <w:hyperlink r:id="rId123">
+      <w:hyperlink r:id="rId129">
         <w:r>
           <w:rPr>
             <w:rStyle w:val="InternetLink"/>
@@ -3410,7 +4066,7 @@
         <w:pStyle w:val="TextBodyIndent"/>
         <w:rPr/>
       </w:pPr>
-      <w:hyperlink r:id="rId124">
+      <w:hyperlink r:id="rId130">
         <w:r>
           <w:rPr>
             <w:rStyle w:val="InternetLink"/>
@@ -3461,7 +4117,7 @@
         <w:pStyle w:val="TextBodyIndent"/>
         <w:rPr/>
       </w:pPr>
-      <w:hyperlink r:id="rId125">
+      <w:hyperlink r:id="rId131">
         <w:r>
           <w:rPr>
             <w:rStyle w:val="InternetLink"/>
@@ -3512,7 +4168,7 @@
         <w:pStyle w:val="TextBodyIndent"/>
         <w:rPr/>
       </w:pPr>
-      <w:hyperlink r:id="rId126">
+      <w:hyperlink r:id="rId132">
         <w:r>
           <w:rPr>
             <w:rStyle w:val="InternetLink"/>
@@ -3531,7 +4187,7 @@
         <w:pStyle w:val="TextBodyIndent"/>
         <w:rPr/>
       </w:pPr>
-      <w:hyperlink r:id="rId127">
+      <w:hyperlink r:id="rId133">
         <w:r>
           <w:rPr>
             <w:rStyle w:val="InternetLink"/>
@@ -3582,7 +4238,7 @@
         <w:pStyle w:val="TextBodyIndent"/>
         <w:rPr/>
       </w:pPr>
-      <w:hyperlink r:id="rId128">
+      <w:hyperlink r:id="rId134">
         <w:r>
           <w:rPr>
             <w:rStyle w:val="InternetLink"/>
@@ -3633,7 +4289,7 @@
         <w:pStyle w:val="TextBodyIndent"/>
         <w:rPr/>
       </w:pPr>
-      <w:hyperlink r:id="rId129">
+      <w:hyperlink r:id="rId135">
         <w:r>
           <w:rPr>
             <w:rStyle w:val="InternetLink"/>
@@ -3682,7 +4338,7 @@
     <w:p>
       <w:pPr>
         <w:pStyle w:val="TableParagraph"/>
-        <w:overflowPunct w:val="false"/>
+        <w:overflowPunct w:val="true"/>
         <w:spacing w:before="39" w:after="0"/>
         <w:ind w:left="94" w:hanging="0"/>
         <w:rPr>
@@ -3702,7 +4358,7 @@
     <w:p>
       <w:pPr>
         <w:pStyle w:val="TableParagraph"/>
-        <w:overflowPunct w:val="false"/>
+        <w:overflowPunct w:val="true"/>
         <w:spacing w:before="39" w:after="0"/>
         <w:ind w:left="94" w:hanging="0"/>
         <w:rPr>
@@ -3765,7 +4421,7 @@
         <w:pStyle w:val="TextBodyIndent"/>
         <w:rPr/>
       </w:pPr>
-      <w:hyperlink r:id="rId130">
+      <w:hyperlink r:id="rId136">
         <w:r>
           <w:rPr>
             <w:rStyle w:val="InternetLink"/>
@@ -3816,7 +4472,7 @@
         <w:pStyle w:val="TextBodyIndent"/>
         <w:rPr/>
       </w:pPr>
-      <w:hyperlink r:id="rId131">
+      <w:hyperlink r:id="rId137">
         <w:r>
           <w:rPr>
             <w:rStyle w:val="InternetLink"/>
@@ -3867,7 +4523,7 @@
         <w:pStyle w:val="TextBodyIndent"/>
         <w:rPr/>
       </w:pPr>
-      <w:hyperlink r:id="rId132">
+      <w:hyperlink r:id="rId138">
         <w:r>
           <w:rPr>
             <w:rStyle w:val="InternetLink"/>
@@ -3918,7 +4574,7 @@
         <w:pStyle w:val="TextBodyIndent"/>
         <w:rPr/>
       </w:pPr>
-      <w:hyperlink r:id="rId133">
+      <w:hyperlink r:id="rId139">
         <w:r>
           <w:rPr>
             <w:rStyle w:val="InternetLink"/>
@@ -3969,7 +4625,7 @@
         <w:pStyle w:val="TextBodyIndent"/>
         <w:rPr/>
       </w:pPr>
-      <w:hyperlink r:id="rId134">
+      <w:hyperlink r:id="rId140">
         <w:r>
           <w:rPr>
             <w:rStyle w:val="InternetLink"/>
@@ -4020,7 +4676,7 @@
         <w:pStyle w:val="TextBodyIndent"/>
         <w:rPr/>
       </w:pPr>
-      <w:hyperlink r:id="rId135">
+      <w:hyperlink r:id="rId141">
         <w:r>
           <w:rPr>
             <w:rStyle w:val="InternetLink"/>
@@ -4071,7 +4727,7 @@
         <w:pStyle w:val="TextBodyIndent"/>
         <w:rPr/>
       </w:pPr>
-      <w:hyperlink r:id="rId136">
+      <w:hyperlink r:id="rId142">
         <w:r>
           <w:rPr>
             <w:rStyle w:val="InternetLink"/>
@@ -4123,7 +4779,7 @@
         <w:pStyle w:val="TextBodyIndent"/>
         <w:rPr/>
       </w:pPr>
-      <w:hyperlink r:id="rId137">
+      <w:hyperlink r:id="rId143">
         <w:r>
           <w:rPr>
             <w:rStyle w:val="InternetLink"/>
@@ -4214,15 +4870,24 @@
         </w:rPr>
       </w:pPr>
       <w:r>
-        <w:rPr/>
-      </w:r>
-    </w:p>
-    <w:p>
-      <w:pPr>
-        <w:pStyle w:val="TextBody"/>
-        <w:rPr/>
-      </w:pPr>
-      <w:hyperlink r:id="rId138">
+        <w:rPr>
+          <w:rFonts w:eastAsia="WenQuanYi Micro Hei" w:cs="Lohit Devanagari" w:ascii="Liberation Sans" w:hAnsi="Liberation Sans"/>
+          <w:b/>
+          <w:bCs/>
+          <w:color w:val="00000A"/>
+          <w:kern w:val="2"/>
+          <w:sz w:val="36"/>
+          <w:szCs w:val="36"/>
+          <w:lang w:val="en-US" w:eastAsia="zh-CN" w:bidi="hi-IN"/>
+        </w:rPr>
+      </w:r>
+    </w:p>
+    <w:p>
+      <w:pPr>
+        <w:pStyle w:val="TextBody"/>
+        <w:rPr/>
+      </w:pPr>
+      <w:hyperlink r:id="rId144">
         <w:r>
           <w:rPr>
             <w:rStyle w:val="InternetLink"/>
@@ -4252,7 +4917,7 @@
         <w:pStyle w:val="TextBody"/>
         <w:rPr/>
       </w:pPr>
-      <w:hyperlink r:id="rId139">
+      <w:hyperlink r:id="rId145">
         <w:r>
           <w:rPr>
             <w:rStyle w:val="InternetLink"/>
@@ -4270,7 +4935,7 @@
         <w:pStyle w:val="TextBody"/>
         <w:rPr/>
       </w:pPr>
-      <w:hyperlink r:id="rId140">
+      <w:hyperlink r:id="rId146">
         <w:r>
           <w:rPr>
             <w:rStyle w:val="InternetLink"/>
@@ -4288,7 +4953,7 @@
         <w:pStyle w:val="TextBody"/>
         <w:rPr/>
       </w:pPr>
-      <w:hyperlink r:id="rId141">
+      <w:hyperlink r:id="rId147">
         <w:r>
           <w:rPr>
             <w:rStyle w:val="InternetLink"/>
@@ -4330,7 +4995,7 @@
         <w:pStyle w:val="TextBody"/>
         <w:rPr/>
       </w:pPr>
-      <w:hyperlink r:id="rId142">
+      <w:hyperlink r:id="rId148">
         <w:r>
           <w:rPr>
             <w:rStyle w:val="InternetLink"/>
@@ -4397,7 +5062,7 @@
         <w:pStyle w:val="Normal"/>
         <w:rPr/>
       </w:pPr>
-      <w:hyperlink r:id="rId143">
+      <w:hyperlink r:id="rId149">
         <w:r>
           <w:rPr>
             <w:rStyle w:val="InternetLink"/>
@@ -4439,7 +5104,7 @@
         <w:pStyle w:val="Normal"/>
         <w:rPr/>
       </w:pPr>
-      <w:hyperlink r:id="rId144">
+      <w:hyperlink r:id="rId150">
         <w:r>
           <w:rPr>
             <w:rStyle w:val="InternetLink"/>
@@ -4481,7 +5146,7 @@
         <w:pStyle w:val="Normal"/>
         <w:rPr/>
       </w:pPr>
-      <w:hyperlink r:id="rId145">
+      <w:hyperlink r:id="rId151">
         <w:r>
           <w:rPr>
             <w:rStyle w:val="InternetLink"/>
@@ -4523,7 +5188,7 @@
         <w:pStyle w:val="Normal"/>
         <w:rPr/>
       </w:pPr>
-      <w:hyperlink r:id="rId146">
+      <w:hyperlink r:id="rId152">
         <w:r>
           <w:rPr>
             <w:rStyle w:val="InternetLink"/>
@@ -4580,7 +5245,7 @@
         <w:pStyle w:val="TextBody"/>
         <w:rPr/>
       </w:pPr>
-      <w:hyperlink r:id="rId147">
+      <w:hyperlink r:id="rId153">
         <w:r>
           <w:rPr>
             <w:rStyle w:val="InternetLink"/>
@@ -4608,7 +5273,7 @@
         <w:pStyle w:val="TextBody"/>
         <w:rPr/>
       </w:pPr>
-      <w:hyperlink r:id="rId148">
+      <w:hyperlink r:id="rId154">
         <w:r>
           <w:rPr>
             <w:rStyle w:val="InternetLink"/>
@@ -4636,7 +5301,7 @@
         <w:pStyle w:val="TextBody"/>
         <w:rPr/>
       </w:pPr>
-      <w:hyperlink r:id="rId149">
+      <w:hyperlink r:id="rId155">
         <w:r>
           <w:rPr>
             <w:rStyle w:val="InternetLink"/>
@@ -4664,7 +5329,7 @@
         <w:pStyle w:val="TextBody"/>
         <w:rPr/>
       </w:pPr>
-      <w:hyperlink r:id="rId150">
+      <w:hyperlink r:id="rId156">
         <w:r>
           <w:rPr>
             <w:rStyle w:val="InternetLink"/>
@@ -4692,7 +5357,7 @@
         <w:pStyle w:val="TextBody"/>
         <w:rPr/>
       </w:pPr>
-      <w:hyperlink r:id="rId151">
+      <w:hyperlink r:id="rId157">
         <w:r>
           <w:rPr>
             <w:rStyle w:val="InternetLink"/>
@@ -4720,7 +5385,7 @@
         <w:pStyle w:val="TextBody"/>
         <w:rPr/>
       </w:pPr>
-      <w:hyperlink r:id="rId152">
+      <w:hyperlink r:id="rId158">
         <w:r>
           <w:rPr>
             <w:rStyle w:val="InternetLink"/>
@@ -4772,7 +5437,7 @@
         <w:pStyle w:val="TextBody"/>
         <w:rPr/>
       </w:pPr>
-      <w:hyperlink r:id="rId153">
+      <w:hyperlink r:id="rId159">
         <w:r>
           <w:rPr>
             <w:rStyle w:val="InternetLink"/>
@@ -4796,7 +5461,7 @@
         <w:pStyle w:val="TextBody"/>
         <w:rPr/>
       </w:pPr>
-      <w:hyperlink r:id="rId154">
+      <w:hyperlink r:id="rId160">
         <w:r>
           <w:rPr>
             <w:rStyle w:val="InternetLink"/>
@@ -4808,7 +5473,7 @@
         <w:rPr/>
         <w:t xml:space="preserve"> </w:t>
       </w:r>
-      <w:hyperlink r:id="rId155">
+      <w:hyperlink r:id="rId161">
         <w:r>
           <w:rPr>
             <w:rStyle w:val="InternetLink"/>
@@ -4832,7 +5497,7 @@
         <w:pStyle w:val="TextBody"/>
         <w:rPr/>
       </w:pPr>
-      <w:hyperlink r:id="rId156">
+      <w:hyperlink r:id="rId162">
         <w:r>
           <w:rPr>
             <w:rStyle w:val="InternetLink"/>
@@ -4860,7 +5525,7 @@
         <w:pStyle w:val="TextBody"/>
         <w:rPr/>
       </w:pPr>
-      <w:hyperlink r:id="rId157">
+      <w:hyperlink r:id="rId163">
         <w:r>
           <w:rPr>
             <w:rStyle w:val="InternetLink"/>
@@ -4872,7 +5537,7 @@
         <w:rPr/>
         <w:t xml:space="preserve"> </w:t>
       </w:r>
-      <w:hyperlink r:id="rId158">
+      <w:hyperlink r:id="rId164">
         <w:r>
           <w:rPr>
             <w:rStyle w:val="InternetLink"/>
@@ -4900,7 +5565,7 @@
         <w:pStyle w:val="TextBody"/>
         <w:rPr/>
       </w:pPr>
-      <w:hyperlink r:id="rId159">
+      <w:hyperlink r:id="rId165">
         <w:r>
           <w:rPr>
             <w:rStyle w:val="InternetLink"/>
@@ -4928,7 +5593,7 @@
         <w:pStyle w:val="TextBody"/>
         <w:rPr/>
       </w:pPr>
-      <w:hyperlink r:id="rId160">
+      <w:hyperlink r:id="rId166">
         <w:r>
           <w:rPr>
             <w:rStyle w:val="InternetLink"/>
@@ -4956,7 +5621,7 @@
         <w:pStyle w:val="TextBody"/>
         <w:rPr/>
       </w:pPr>
-      <w:hyperlink r:id="rId161">
+      <w:hyperlink r:id="rId167">
         <w:r>
           <w:rPr>
             <w:rStyle w:val="InternetLink"/>
@@ -4974,7 +5639,7 @@
         <w:pStyle w:val="TextBody"/>
         <w:rPr/>
       </w:pPr>
-      <w:hyperlink r:id="rId162">
+      <w:hyperlink r:id="rId168">
         <w:r>
           <w:rPr>
             <w:rStyle w:val="InternetLink"/>
@@ -5016,7 +5681,7 @@
         <w:pStyle w:val="Normal"/>
         <w:rPr/>
       </w:pPr>
-      <w:hyperlink r:id="rId163">
+      <w:hyperlink r:id="rId169">
         <w:r>
           <w:rPr>
             <w:rStyle w:val="InternetLink"/>
@@ -5058,7 +5723,7 @@
         <w:pStyle w:val="Normal"/>
         <w:rPr/>
       </w:pPr>
-      <w:hyperlink r:id="rId164">
+      <w:hyperlink r:id="rId170">
         <w:r>
           <w:rPr>
             <w:rStyle w:val="InternetLink"/>
@@ -5100,7 +5765,7 @@
         <w:pStyle w:val="Normal"/>
         <w:rPr/>
       </w:pPr>
-      <w:hyperlink r:id="rId165">
+      <w:hyperlink r:id="rId171">
         <w:r>
           <w:rPr>
             <w:rStyle w:val="InternetLink"/>
@@ -5142,7 +5807,7 @@
         <w:pStyle w:val="Normal"/>
         <w:rPr/>
       </w:pPr>
-      <w:hyperlink r:id="rId166">
+      <w:hyperlink r:id="rId172">
         <w:r>
           <w:rPr>
             <w:rStyle w:val="InternetLink"/>
@@ -5184,7 +5849,7 @@
         <w:pStyle w:val="Normal"/>
         <w:rPr/>
       </w:pPr>
-      <w:hyperlink r:id="rId167">
+      <w:hyperlink r:id="rId173">
         <w:r>
           <w:rPr>
             <w:rStyle w:val="InternetLink"/>
@@ -5226,7 +5891,7 @@
         <w:pStyle w:val="Normal"/>
         <w:rPr/>
       </w:pPr>
-      <w:hyperlink r:id="rId168">
+      <w:hyperlink r:id="rId174">
         <w:r>
           <w:rPr>
             <w:rStyle w:val="InternetLink"/>
@@ -5268,7 +5933,7 @@
         <w:pStyle w:val="Normal"/>
         <w:rPr/>
       </w:pPr>
-      <w:hyperlink r:id="rId169">
+      <w:hyperlink r:id="rId175">
         <w:r>
           <w:rPr>
             <w:rStyle w:val="InternetLink"/>
@@ -5310,7 +5975,7 @@
         <w:pStyle w:val="Normal"/>
         <w:rPr/>
       </w:pPr>
-      <w:hyperlink r:id="rId170">
+      <w:hyperlink r:id="rId176">
         <w:r>
           <w:rPr>
             <w:rStyle w:val="InternetLink"/>
@@ -5367,7 +6032,7 @@
         <w:pStyle w:val="TextBody"/>
         <w:rPr/>
       </w:pPr>
-      <w:hyperlink r:id="rId171">
+      <w:hyperlink r:id="rId177">
         <w:r>
           <w:rPr>
             <w:rStyle w:val="InternetLink"/>
@@ -5391,7 +6056,7 @@
         <w:pStyle w:val="TextBody"/>
         <w:rPr/>
       </w:pPr>
-      <w:hyperlink r:id="rId172">
+      <w:hyperlink r:id="rId178">
         <w:r>
           <w:rPr>
             <w:rStyle w:val="InternetLink"/>
@@ -5415,7 +6080,7 @@
         <w:pStyle w:val="TextBody"/>
         <w:rPr/>
       </w:pPr>
-      <w:hyperlink r:id="rId173">
+      <w:hyperlink r:id="rId179">
         <w:r>
           <w:rPr>
             <w:rStyle w:val="InternetLink"/>
@@ -5451,7 +6116,7 @@
         <w:pStyle w:val="TextBody"/>
         <w:rPr/>
       </w:pPr>
-      <w:hyperlink r:id="rId174">
+      <w:hyperlink r:id="rId180">
         <w:r>
           <w:rPr>
             <w:rStyle w:val="InternetLink"/>
@@ -5479,7 +6144,7 @@
         <w:pStyle w:val="TextBody"/>
         <w:rPr/>
       </w:pPr>
-      <w:hyperlink r:id="rId175">
+      <w:hyperlink r:id="rId181">
         <w:r>
           <w:rPr>
             <w:rStyle w:val="InternetLink"/>
@@ -5511,7 +6176,7 @@
         <w:pStyle w:val="TextBody"/>
         <w:rPr/>
       </w:pPr>
-      <w:hyperlink r:id="rId176">
+      <w:hyperlink r:id="rId182">
         <w:r>
           <w:rPr>
             <w:rStyle w:val="InternetLink"/>
@@ -6506,6 +7171,35 @@
       <w:lang w:val="en-US" w:eastAsia="zh-CN" w:bidi="hi-IN"/>
     </w:rPr>
   </w:style>
+  <w:style w:type="character" w:styleId="ListLabel31">
+    <w:name w:val="ListLabel 31"/>
+    <w:qFormat/>
+    <w:rPr/>
+  </w:style>
+  <w:style w:type="character" w:styleId="ListLabel32">
+    <w:name w:val="ListLabel 32"/>
+    <w:qFormat/>
+    <w:rPr/>
+  </w:style>
+  <w:style w:type="character" w:styleId="ListLabel33">
+    <w:name w:val="ListLabel 33"/>
+    <w:qFormat/>
+    <w:rPr>
+      <w:color w:val="00000A"/>
+      <w:u w:val="none"/>
+    </w:rPr>
+  </w:style>
+  <w:style w:type="character" w:styleId="ListLabel34">
+    <w:name w:val="ListLabel 34"/>
+    <w:qFormat/>
+    <w:rPr>
+      <w:rFonts w:eastAsia="WenQuanYi Micro Hei" w:cs="Lohit Devanagari"/>
+      <w:kern w:val="2"/>
+      <w:sz w:val="24"/>
+      <w:szCs w:val="24"/>
+      <w:lang w:val="en-US" w:eastAsia="zh-CN" w:bidi="hi-IN"/>
+    </w:rPr>
+  </w:style>
   <w:style w:type="paragraph" w:styleId="Heading" w:customStyle="1">
     <w:name w:val="Heading"/>
     <w:basedOn w:val="Normal"/>
@@ -6579,6 +7273,7 @@
     <w:qFormat/>
     <w:pPr>
       <w:tabs>
+        <w:tab w:val="clear" w:pos="11340"/>
         <w:tab w:val="left" w:pos="0" w:leader="none"/>
       </w:tabs>
       <w:ind w:left="567" w:hanging="283"/>

</xml_diff>